<commit_message>
Bis 2.4, in Stichpunkten. Alle Plots da
</commit_message>
<xml_diff>
--- a/docs/Template_DE.docx
+++ b/docs/Template_DE.docx
@@ -29,6 +29,7 @@
           <w:dataBinding w:prefixMappings="xmlns:ns0='http://purl.org/dc/elements/1.1/' xmlns:ns1='http://schemas.openxmlformats.org/package/2006/metadata/core-properties' " w:xpath="/ns1:coreProperties[1]/ns0:title[1]" w:storeItemID="{6C3C8BC8-F283-45AE-878A-BAB7291924A1}"/>
           <w:text/>
         </w:sdtPr>
+        <w:sdtEndPr/>
         <w:sdtContent>
           <w:r>
             <w:rPr>
@@ -635,6 +636,13 @@
                 <w:lang w:val="de-DE"/>
               </w:rPr>
             </w:pPr>
+            <w:r>
+              <w:rPr>
+                <w:szCs w:val="24"/>
+                <w:lang w:val="de-DE"/>
+              </w:rPr>
+              <w:t>Nihad Ali Nihad Nusseibeh</w:t>
+            </w:r>
           </w:p>
         </w:tc>
         <w:tc>
@@ -650,6 +658,13 @@
                 <w:lang w:val="de-DE"/>
               </w:rPr>
             </w:pPr>
+            <w:r>
+              <w:rPr>
+                <w:szCs w:val="24"/>
+                <w:lang w:val="de-DE"/>
+              </w:rPr>
+              <w:t>374241</w:t>
+            </w:r>
           </w:p>
         </w:tc>
         <w:tc>
@@ -2437,10 +2452,10 @@
           <w:lang w:val="de-DE" w:eastAsia="de-DE"/>
         </w:rPr>
         <w:drawing>
-          <wp:inline distT="0" distB="0" distL="0" distR="0" wp14:anchorId="3D5AD780" wp14:editId="28720AA7">
-            <wp:extent cx="3600000" cy="1520109"/>
-            <wp:effectExtent l="0" t="0" r="635" b="4445"/>
-            <wp:docPr id="6" name="Grafik 6"/>
+          <wp:inline distT="0" distB="0" distL="0" distR="0" wp14:anchorId="4775285D" wp14:editId="64D50DA5">
+            <wp:extent cx="5847535" cy="2559050"/>
+            <wp:effectExtent l="0" t="0" r="1270" b="0"/>
+            <wp:docPr id="4" name="Grafik 4"/>
             <wp:cNvGraphicFramePr>
               <a:graphicFrameLocks xmlns:a="http://schemas.openxmlformats.org/drawingml/2006/main" noChangeAspect="1"/>
             </wp:cNvGraphicFramePr>
@@ -2454,7 +2469,7 @@
                     </pic:cNvPicPr>
                   </pic:nvPicPr>
                   <pic:blipFill>
-                    <a:blip r:embed="rId13" cstate="print">
+                    <a:blip r:embed="rId13">
                       <a:extLst>
                         <a:ext uri="{28A0092B-C50C-407E-A947-70E740481C1C}">
                           <a14:useLocalDpi xmlns:a14="http://schemas.microsoft.com/office/drawing/2010/main" val="0"/>
@@ -2469,12 +2484,15 @@
                   <pic:spPr bwMode="auto">
                     <a:xfrm>
                       <a:off x="0" y="0"/>
-                      <a:ext cx="3600000" cy="1520109"/>
+                      <a:ext cx="5862887" cy="2565769"/>
                     </a:xfrm>
                     <a:prstGeom prst="rect">
                       <a:avLst/>
                     </a:prstGeom>
                     <a:noFill/>
+                    <a:ln>
+                      <a:noFill/>
+                    </a:ln>
                   </pic:spPr>
                 </pic:pic>
               </a:graphicData>
@@ -2491,25 +2509,51 @@
       <w:r>
         <w:t xml:space="preserve">Abbildung </w:t>
       </w:r>
-      <w:fldSimple w:instr=" STYLEREF 1 \s ">
-        <w:r>
-          <w:rPr>
-            <w:noProof/>
-          </w:rPr>
-          <w:t>1</w:t>
-        </w:r>
-      </w:fldSimple>
+      <w:r>
+        <w:fldChar w:fldCharType="begin"/>
+      </w:r>
+      <w:r>
+        <w:instrText xml:space="preserve"> STYLEREF 1 \s </w:instrText>
+      </w:r>
+      <w:r>
+        <w:fldChar w:fldCharType="separate"/>
+      </w:r>
+      <w:r>
+        <w:rPr>
+          <w:noProof/>
+        </w:rPr>
+        <w:t>1</w:t>
+      </w:r>
+      <w:r>
+        <w:rPr>
+          <w:noProof/>
+        </w:rPr>
+        <w:fldChar w:fldCharType="end"/>
+      </w:r>
       <w:r>
         <w:noBreakHyphen/>
       </w:r>
-      <w:fldSimple w:instr=" SEQ Abbildung \* ARABIC \s 1 ">
-        <w:r>
-          <w:rPr>
-            <w:noProof/>
-          </w:rPr>
-          <w:t>1</w:t>
-        </w:r>
-      </w:fldSimple>
+      <w:r>
+        <w:fldChar w:fldCharType="begin"/>
+      </w:r>
+      <w:r>
+        <w:instrText xml:space="preserve"> SEQ Abbildung \* ARABIC \s 1 </w:instrText>
+      </w:r>
+      <w:r>
+        <w:fldChar w:fldCharType="separate"/>
+      </w:r>
+      <w:r>
+        <w:rPr>
+          <w:noProof/>
+        </w:rPr>
+        <w:t>1</w:t>
+      </w:r>
+      <w:r>
+        <w:rPr>
+          <w:noProof/>
+        </w:rPr>
+        <w:fldChar w:fldCharType="end"/>
+      </w:r>
       <w:r>
         <w:t>: Screenshot Positionssignal</w:t>
       </w:r>
@@ -2641,25 +2685,51 @@
       <w:r>
         <w:t xml:space="preserve">Abbildung </w:t>
       </w:r>
-      <w:fldSimple w:instr=" STYLEREF 1 \s ">
-        <w:r>
-          <w:rPr>
-            <w:noProof/>
-          </w:rPr>
-          <w:t>1</w:t>
-        </w:r>
-      </w:fldSimple>
+      <w:r>
+        <w:fldChar w:fldCharType="begin"/>
+      </w:r>
+      <w:r>
+        <w:instrText xml:space="preserve"> STYLEREF 1 \s </w:instrText>
+      </w:r>
+      <w:r>
+        <w:fldChar w:fldCharType="separate"/>
+      </w:r>
+      <w:r>
+        <w:rPr>
+          <w:noProof/>
+        </w:rPr>
+        <w:t>1</w:t>
+      </w:r>
+      <w:r>
+        <w:rPr>
+          <w:noProof/>
+        </w:rPr>
+        <w:fldChar w:fldCharType="end"/>
+      </w:r>
       <w:r>
         <w:noBreakHyphen/>
       </w:r>
-      <w:fldSimple w:instr=" SEQ Abbildung \* ARABIC \s 1 ">
-        <w:r>
-          <w:rPr>
-            <w:noProof/>
-          </w:rPr>
-          <w:t>2</w:t>
-        </w:r>
-      </w:fldSimple>
+      <w:r>
+        <w:fldChar w:fldCharType="begin"/>
+      </w:r>
+      <w:r>
+        <w:instrText xml:space="preserve"> SEQ Abbildung \* ARABIC \s 1 </w:instrText>
+      </w:r>
+      <w:r>
+        <w:fldChar w:fldCharType="separate"/>
+      </w:r>
+      <w:r>
+        <w:rPr>
+          <w:noProof/>
+        </w:rPr>
+        <w:t>2</w:t>
+      </w:r>
+      <w:r>
+        <w:rPr>
+          <w:noProof/>
+        </w:rPr>
+        <w:fldChar w:fldCharType="end"/>
+      </w:r>
       <w:r>
         <w:t>: Screenshot Positionssignal</w:t>
       </w:r>
@@ -2677,6 +2747,7 @@
           <w:b/>
           <w:lang w:val="de-DE"/>
         </w:rPr>
+        <w:lastRenderedPageBreak/>
         <w:t>Erläuterung</w:t>
       </w:r>
       <w:r>
@@ -2729,7 +2800,6 @@
         <w:rPr>
           <w:lang w:val="de-DE"/>
         </w:rPr>
-        <w:lastRenderedPageBreak/>
         <w:t>Aufgabe 1.3</w:t>
       </w:r>
       <w:bookmarkEnd w:id="10"/>
@@ -2801,25 +2871,51 @@
       <w:r>
         <w:t xml:space="preserve">Abbildung </w:t>
       </w:r>
-      <w:fldSimple w:instr=" STYLEREF 1 \s ">
-        <w:r>
-          <w:rPr>
-            <w:noProof/>
-          </w:rPr>
-          <w:t>1</w:t>
-        </w:r>
-      </w:fldSimple>
+      <w:r>
+        <w:fldChar w:fldCharType="begin"/>
+      </w:r>
+      <w:r>
+        <w:instrText xml:space="preserve"> STYLEREF 1 \s </w:instrText>
+      </w:r>
+      <w:r>
+        <w:fldChar w:fldCharType="separate"/>
+      </w:r>
+      <w:r>
+        <w:rPr>
+          <w:noProof/>
+        </w:rPr>
+        <w:t>1</w:t>
+      </w:r>
+      <w:r>
+        <w:rPr>
+          <w:noProof/>
+        </w:rPr>
+        <w:fldChar w:fldCharType="end"/>
+      </w:r>
       <w:r>
         <w:noBreakHyphen/>
       </w:r>
-      <w:fldSimple w:instr=" SEQ Abbildung \* ARABIC \s 1 ">
-        <w:r>
-          <w:rPr>
-            <w:noProof/>
-          </w:rPr>
-          <w:t>3</w:t>
-        </w:r>
-      </w:fldSimple>
+      <w:r>
+        <w:fldChar w:fldCharType="begin"/>
+      </w:r>
+      <w:r>
+        <w:instrText xml:space="preserve"> SEQ Abbildung \* ARABIC \s 1 </w:instrText>
+      </w:r>
+      <w:r>
+        <w:fldChar w:fldCharType="separate"/>
+      </w:r>
+      <w:r>
+        <w:rPr>
+          <w:noProof/>
+        </w:rPr>
+        <w:t>3</w:t>
+      </w:r>
+      <w:r>
+        <w:rPr>
+          <w:noProof/>
+        </w:rPr>
+        <w:fldChar w:fldCharType="end"/>
+      </w:r>
       <w:r>
         <w:t xml:space="preserve">: </w:t>
       </w:r>
@@ -3066,7 +3162,19 @@
               <w:rPr>
                 <w:lang w:val="de-DE"/>
               </w:rPr>
-              <w:t>-411°/s</w:t>
+              <w:t>-</w:t>
+            </w:r>
+            <w:r>
+              <w:rPr>
+                <w:lang w:val="de-DE"/>
+              </w:rPr>
+              <w:t>408</w:t>
+            </w:r>
+            <w:r>
+              <w:rPr>
+                <w:lang w:val="de-DE"/>
+              </w:rPr>
+              <w:t>°/s</w:t>
             </w:r>
           </w:p>
         </w:tc>
@@ -3085,7 +3193,7 @@
               <w:rPr>
                 <w:lang w:val="de-DE"/>
               </w:rPr>
-              <w:t>20,55</w:t>
+              <w:t>20,4</w:t>
             </w:r>
           </w:p>
         </w:tc>
@@ -3128,7 +3236,19 @@
               <w:rPr>
                 <w:lang w:val="de-DE"/>
               </w:rPr>
-              <w:t>-179°/</w:t>
+              <w:t>-</w:t>
+            </w:r>
+            <w:r>
+              <w:rPr>
+                <w:lang w:val="de-DE"/>
+              </w:rPr>
+              <w:t>154</w:t>
+            </w:r>
+            <w:r>
+              <w:rPr>
+                <w:lang w:val="de-DE"/>
+              </w:rPr>
+              <w:t>°/</w:t>
             </w:r>
           </w:p>
         </w:tc>
@@ -3147,7 +3267,7 @@
               <w:rPr>
                 <w:lang w:val="de-DE"/>
               </w:rPr>
-              <w:t>17,9</w:t>
+              <w:t>15,4</w:t>
             </w:r>
           </w:p>
         </w:tc>
@@ -3191,7 +3311,19 @@
               <w:rPr>
                 <w:lang w:val="de-DE"/>
               </w:rPr>
-              <w:t>-127°/s</w:t>
+              <w:t>-</w:t>
+            </w:r>
+            <w:r>
+              <w:rPr>
+                <w:lang w:val="de-DE"/>
+              </w:rPr>
+              <w:t>135</w:t>
+            </w:r>
+            <w:r>
+              <w:rPr>
+                <w:lang w:val="de-DE"/>
+              </w:rPr>
+              <w:t>°/s</w:t>
             </w:r>
           </w:p>
         </w:tc>
@@ -3212,7 +3344,7 @@
               <w:rPr>
                 <w:lang w:val="de-DE"/>
               </w:rPr>
-              <w:t>15,9</w:t>
+              <w:t>16,9</w:t>
             </w:r>
           </w:p>
         </w:tc>
@@ -3255,7 +3387,19 @@
               <w:rPr>
                 <w:lang w:val="de-DE"/>
               </w:rPr>
-              <w:t>-42°/s</w:t>
+              <w:t>-</w:t>
+            </w:r>
+            <w:r>
+              <w:rPr>
+                <w:lang w:val="de-DE"/>
+              </w:rPr>
+              <w:t>85</w:t>
+            </w:r>
+            <w:r>
+              <w:rPr>
+                <w:lang w:val="de-DE"/>
+              </w:rPr>
+              <w:t>°/s</w:t>
             </w:r>
           </w:p>
         </w:tc>
@@ -3275,7 +3419,7 @@
               <w:rPr>
                 <w:lang w:val="de-DE"/>
               </w:rPr>
-              <w:t>8,4</w:t>
+              <w:t>17,0</w:t>
             </w:r>
           </w:p>
         </w:tc>
@@ -3319,7 +3463,13 @@
               <w:rPr>
                 <w:lang w:val="de-DE"/>
               </w:rPr>
-              <w:t>112°/s</w:t>
+              <w:t>76</w:t>
+            </w:r>
+            <w:r>
+              <w:rPr>
+                <w:lang w:val="de-DE"/>
+              </w:rPr>
+              <w:t>°/s</w:t>
             </w:r>
           </w:p>
         </w:tc>
@@ -3339,7 +3489,7 @@
               <w:rPr>
                 <w:lang w:val="de-DE"/>
               </w:rPr>
-              <w:t>22,4</w:t>
+              <w:t>15,2</w:t>
             </w:r>
           </w:p>
         </w:tc>
@@ -3382,7 +3532,13 @@
               <w:rPr>
                 <w:lang w:val="de-DE"/>
               </w:rPr>
-              <w:t>174°/s</w:t>
+              <w:t>156</w:t>
+            </w:r>
+            <w:r>
+              <w:rPr>
+                <w:lang w:val="de-DE"/>
+              </w:rPr>
+              <w:t>°/s</w:t>
             </w:r>
           </w:p>
         </w:tc>
@@ -3402,7 +3558,7 @@
               <w:rPr>
                 <w:lang w:val="de-DE"/>
               </w:rPr>
-              <w:t>21,8</w:t>
+              <w:t>19,5</w:t>
             </w:r>
           </w:p>
         </w:tc>
@@ -3446,7 +3602,13 @@
               <w:rPr>
                 <w:lang w:val="de-DE"/>
               </w:rPr>
-              <w:t>217°/s</w:t>
+              <w:t>198</w:t>
+            </w:r>
+            <w:r>
+              <w:rPr>
+                <w:lang w:val="de-DE"/>
+              </w:rPr>
+              <w:t>°/s</w:t>
             </w:r>
           </w:p>
         </w:tc>
@@ -3469,7 +3631,7 @@
               <w:rPr>
                 <w:lang w:val="de-DE"/>
               </w:rPr>
-              <w:t>21,7</w:t>
+              <w:t>19,8</w:t>
             </w:r>
           </w:p>
         </w:tc>
@@ -3512,7 +3674,13 @@
               <w:rPr>
                 <w:lang w:val="de-DE"/>
               </w:rPr>
-              <w:t>422°/s</w:t>
+              <w:t>408</w:t>
+            </w:r>
+            <w:r>
+              <w:rPr>
+                <w:lang w:val="de-DE"/>
+              </w:rPr>
+              <w:t>°/s</w:t>
             </w:r>
           </w:p>
         </w:tc>
@@ -3532,7 +3700,7 @@
               <w:rPr>
                 <w:lang w:val="de-DE"/>
               </w:rPr>
-              <w:t>21,1</w:t>
+              <w:t>20,4</w:t>
             </w:r>
           </w:p>
         </w:tc>
@@ -3615,6 +3783,24 @@
           <w:lang w:val="de-DE"/>
         </w:rPr>
       </w:pPr>
+      <w:r>
+        <w:rPr>
+          <w:lang w:val="de-DE"/>
+        </w:rPr>
+        <w:t>Amplitude berechnet weil</w:t>
+      </w:r>
+      <w:r>
+        <w:rPr>
+          <w:lang w:val="de-DE"/>
+        </w:rPr>
+        <w:t xml:space="preserve"> Ableitung immer in int/0.01s ist, also in 100er Schritten</w:t>
+      </w:r>
+      <w:r>
+        <w:rPr>
+          <w:lang w:val="de-DE"/>
+        </w:rPr>
+        <w:t xml:space="preserve"> und unstetig. Mathematisch nicht so sinnvoll.</w:t>
+      </w:r>
     </w:p>
     <w:p>
       <w:pPr>
@@ -3659,7 +3845,7 @@
                     </pic:cNvPicPr>
                   </pic:nvPicPr>
                   <pic:blipFill>
-                    <a:blip r:embed="rId13" cstate="print">
+                    <a:blip r:embed="rId16" cstate="print">
                       <a:extLst>
                         <a:ext uri="{28A0092B-C50C-407E-A947-70E740481C1C}">
                           <a14:useLocalDpi xmlns:a14="http://schemas.microsoft.com/office/drawing/2010/main" val="0"/>
@@ -3696,25 +3882,51 @@
       <w:r>
         <w:t xml:space="preserve">Abbildung </w:t>
       </w:r>
-      <w:fldSimple w:instr=" STYLEREF 1 \s ">
-        <w:r>
-          <w:rPr>
-            <w:noProof/>
-          </w:rPr>
-          <w:t>2</w:t>
-        </w:r>
-      </w:fldSimple>
+      <w:r>
+        <w:fldChar w:fldCharType="begin"/>
+      </w:r>
+      <w:r>
+        <w:instrText xml:space="preserve"> STYLEREF 1 \s </w:instrText>
+      </w:r>
+      <w:r>
+        <w:fldChar w:fldCharType="separate"/>
+      </w:r>
+      <w:r>
+        <w:rPr>
+          <w:noProof/>
+        </w:rPr>
+        <w:t>2</w:t>
+      </w:r>
+      <w:r>
+        <w:rPr>
+          <w:noProof/>
+        </w:rPr>
+        <w:fldChar w:fldCharType="end"/>
+      </w:r>
       <w:r>
         <w:noBreakHyphen/>
       </w:r>
-      <w:fldSimple w:instr=" SEQ Abbildung \* ARABIC \s 1 ">
-        <w:r>
-          <w:rPr>
-            <w:noProof/>
-          </w:rPr>
-          <w:t>1</w:t>
-        </w:r>
-      </w:fldSimple>
+      <w:r>
+        <w:fldChar w:fldCharType="begin"/>
+      </w:r>
+      <w:r>
+        <w:instrText xml:space="preserve"> SEQ Abbildung \* ARABIC \s 1 </w:instrText>
+      </w:r>
+      <w:r>
+        <w:fldChar w:fldCharType="separate"/>
+      </w:r>
+      <w:r>
+        <w:rPr>
+          <w:noProof/>
+        </w:rPr>
+        <w:t>1</w:t>
+      </w:r>
+      <w:r>
+        <w:rPr>
+          <w:noProof/>
+        </w:rPr>
+        <w:fldChar w:fldCharType="end"/>
+      </w:r>
       <w:r>
         <w:t>: Screenshot Positionssignal und Ableitung des Positionssignals</w:t>
       </w:r>
@@ -3946,6 +4158,7 @@
         <w:rPr>
           <w:lang w:val="de-DE"/>
         </w:rPr>
+        <w:lastRenderedPageBreak/>
         <w:t xml:space="preserve">Das Positionssignal </w:t>
       </w:r>
       <w:r>
@@ -3982,14 +4195,7 @@
         <w:rPr>
           <w:lang w:val="de-DE"/>
         </w:rPr>
-        <w:t xml:space="preserve">, wird die Ableitung </w:t>
-      </w:r>
-      <w:r>
-        <w:rPr>
-          <w:lang w:val="de-DE"/>
-        </w:rPr>
-        <w:lastRenderedPageBreak/>
-        <w:t>natürlich zu Null.</w:t>
+        <w:t>, wird die Ableitung natürlich zu Null.</w:t>
       </w:r>
       <w:r>
         <w:rPr>
@@ -4335,7 +4541,7 @@
               <w:rPr>
                 <w:lang w:val="de-DE"/>
               </w:rPr>
-              <w:t>/s</w:t>
+              <w:t>Hz</w:t>
             </w:r>
           </w:p>
         </w:tc>
@@ -4376,13 +4582,13 @@
               <w:rPr>
                 <w:lang w:val="de-DE"/>
               </w:rPr>
-              <w:t xml:space="preserve">Sinus + </w:t>
-            </w:r>
-            <w:r>
-              <w:rPr>
-                <w:lang w:val="de-DE"/>
-              </w:rPr>
-              <w:t>Gerade</w:t>
+              <w:t xml:space="preserve">Sinus </w:t>
+            </w:r>
+            <w:r>
+              <w:rPr>
+                <w:lang w:val="de-DE"/>
+              </w:rPr>
+              <w:t>mit Gleichanteil</w:t>
             </w:r>
           </w:p>
         </w:tc>
@@ -4442,7 +4648,7 @@
               <w:rPr>
                 <w:lang w:val="de-DE"/>
               </w:rPr>
-              <w:t>/s</w:t>
+              <w:t>Hz</w:t>
             </w:r>
           </w:p>
         </w:tc>
@@ -4525,13 +4731,7 @@
               <w:rPr>
                 <w:lang w:val="de-DE"/>
               </w:rPr>
-              <w:t>/</w:t>
-            </w:r>
-            <w:r>
-              <w:rPr>
-                <w:lang w:val="de-DE"/>
-              </w:rPr>
-              <w:t>s</w:t>
+              <w:t>Hz</w:t>
             </w:r>
           </w:p>
         </w:tc>
@@ -4572,7 +4772,13 @@
               <w:rPr>
                 <w:lang w:val="de-DE"/>
               </w:rPr>
-              <w:t>Dreiecksfunktion + Gerade</w:t>
+              <w:t xml:space="preserve">Dreiecksfunktion </w:t>
+            </w:r>
+            <w:r>
+              <w:rPr>
+                <w:lang w:val="de-DE"/>
+              </w:rPr>
+              <w:t>mit Gleichanteil</w:t>
             </w:r>
           </w:p>
         </w:tc>
@@ -4608,7 +4814,13 @@
               <w:rPr>
                 <w:lang w:val="de-DE"/>
               </w:rPr>
-              <w:t>2,22/s</w:t>
+              <w:t>2,22</w:t>
+            </w:r>
+            <w:r>
+              <w:rPr>
+                <w:lang w:val="de-DE"/>
+              </w:rPr>
+              <w:t>Hz</w:t>
             </w:r>
           </w:p>
         </w:tc>
@@ -4649,7 +4861,13 @@
               <w:rPr>
                 <w:lang w:val="de-DE"/>
               </w:rPr>
-              <w:t>Sinusähnlich</w:t>
+              <w:t>Sinus</w:t>
+            </w:r>
+            <w:r>
+              <w:rPr>
+                <w:lang w:val="de-DE"/>
+              </w:rPr>
+              <w:t xml:space="preserve"> mit Gleichanteil</w:t>
             </w:r>
           </w:p>
         </w:tc>
@@ -4663,6 +4881,12 @@
                 <w:lang w:val="de-DE"/>
               </w:rPr>
             </w:pPr>
+            <w:r>
+              <w:rPr>
+                <w:lang w:val="de-DE"/>
+              </w:rPr>
+              <w:t>10,5°</w:t>
+            </w:r>
           </w:p>
         </w:tc>
         <w:tc>
@@ -4675,6 +4899,12 @@
                 <w:lang w:val="de-DE"/>
               </w:rPr>
             </w:pPr>
+            <w:r>
+              <w:rPr>
+                <w:lang w:val="de-DE"/>
+              </w:rPr>
+              <w:t>3.23Hz</w:t>
+            </w:r>
           </w:p>
         </w:tc>
       </w:tr>
@@ -4710,6 +4940,12 @@
                 <w:lang w:val="de-DE"/>
               </w:rPr>
             </w:pPr>
+            <w:r>
+              <w:rPr>
+                <w:lang w:val="de-DE"/>
+              </w:rPr>
+              <w:t>Sinus</w:t>
+            </w:r>
           </w:p>
         </w:tc>
         <w:tc>
@@ -4722,6 +4958,18 @@
                 <w:lang w:val="de-DE"/>
               </w:rPr>
             </w:pPr>
+            <w:r>
+              <w:rPr>
+                <w:lang w:val="de-DE"/>
+              </w:rPr>
+              <w:t>47,5</w:t>
+            </w:r>
+            <w:r>
+              <w:rPr>
+                <w:lang w:val="de-DE"/>
+              </w:rPr>
+              <w:t>°</w:t>
+            </w:r>
           </w:p>
         </w:tc>
         <w:tc>
@@ -4734,6 +4982,12 @@
                 <w:lang w:val="de-DE"/>
               </w:rPr>
             </w:pPr>
+            <w:r>
+              <w:rPr>
+                <w:lang w:val="de-DE"/>
+              </w:rPr>
+              <w:t>0,5Hz</w:t>
+            </w:r>
           </w:p>
         </w:tc>
       </w:tr>
@@ -4769,6 +5023,30 @@
                 <w:lang w:val="de-DE"/>
               </w:rPr>
             </w:pPr>
+            <w:r>
+              <w:rPr>
+                <w:lang w:val="de-DE"/>
+              </w:rPr>
+              <w:t>Sinus</w:t>
+            </w:r>
+            <w:r>
+              <w:rPr>
+                <w:lang w:val="de-DE"/>
+              </w:rPr>
+              <w:t>ähnlich</w:t>
+            </w:r>
+            <w:r>
+              <w:rPr>
+                <w:lang w:val="de-DE"/>
+              </w:rPr>
+              <w:t xml:space="preserve"> mit Pause</w:t>
+            </w:r>
+            <w:r>
+              <w:rPr>
+                <w:lang w:val="de-DE"/>
+              </w:rPr>
+              <w:t xml:space="preserve"> an Extremwerten</w:t>
+            </w:r>
           </w:p>
         </w:tc>
         <w:tc>
@@ -4781,6 +5059,12 @@
                 <w:lang w:val="de-DE"/>
               </w:rPr>
             </w:pPr>
+            <w:r>
+              <w:rPr>
+                <w:lang w:val="de-DE"/>
+              </w:rPr>
+              <w:t>180°</w:t>
+            </w:r>
           </w:p>
         </w:tc>
         <w:tc>
@@ -4793,6 +5077,18 @@
                 <w:lang w:val="de-DE"/>
               </w:rPr>
             </w:pPr>
+            <w:r>
+              <w:rPr>
+                <w:lang w:val="de-DE"/>
+              </w:rPr>
+              <w:t>0,1</w:t>
+            </w:r>
+            <w:r>
+              <w:rPr>
+                <w:lang w:val="de-DE"/>
+              </w:rPr>
+              <w:t>5Hz</w:t>
+            </w:r>
           </w:p>
         </w:tc>
       </w:tr>
@@ -4828,6 +5124,12 @@
                 <w:lang w:val="de-DE"/>
               </w:rPr>
             </w:pPr>
+            <w:r>
+              <w:rPr>
+                <w:lang w:val="de-DE"/>
+              </w:rPr>
+              <w:t>Dreiecksfunktion</w:t>
+            </w:r>
           </w:p>
         </w:tc>
         <w:tc>
@@ -4840,6 +5142,12 @@
                 <w:lang w:val="de-DE"/>
               </w:rPr>
             </w:pPr>
+            <w:r>
+              <w:rPr>
+                <w:lang w:val="de-DE"/>
+              </w:rPr>
+              <w:t>130°</w:t>
+            </w:r>
           </w:p>
         </w:tc>
         <w:tc>
@@ -4852,6 +5160,12 @@
                 <w:lang w:val="de-DE"/>
               </w:rPr>
             </w:pPr>
+            <w:r>
+              <w:rPr>
+                <w:lang w:val="de-DE"/>
+              </w:rPr>
+              <w:t>0,65Hz</w:t>
+            </w:r>
           </w:p>
         </w:tc>
       </w:tr>
@@ -4887,6 +5201,12 @@
                 <w:lang w:val="de-DE"/>
               </w:rPr>
             </w:pPr>
+            <w:r>
+              <w:rPr>
+                <w:lang w:val="de-DE"/>
+              </w:rPr>
+              <w:t>Sinussignal</w:t>
+            </w:r>
           </w:p>
         </w:tc>
         <w:tc>
@@ -4899,6 +5219,12 @@
                 <w:lang w:val="de-DE"/>
               </w:rPr>
             </w:pPr>
+            <w:r>
+              <w:rPr>
+                <w:lang w:val="de-DE"/>
+              </w:rPr>
+              <w:t>1,5°</w:t>
+            </w:r>
           </w:p>
         </w:tc>
         <w:tc>
@@ -4911,6 +5237,12 @@
                 <w:lang w:val="de-DE"/>
               </w:rPr>
             </w:pPr>
+            <w:r>
+              <w:rPr>
+                <w:lang w:val="de-DE"/>
+              </w:rPr>
+              <w:t>4,9Hz</w:t>
+            </w:r>
           </w:p>
         </w:tc>
       </w:tr>
@@ -4963,28 +5295,6 @@
     <w:p>
       <w:pPr>
         <w:rPr>
-          <w:lang w:val="de-DE"/>
-        </w:rPr>
-      </w:pPr>
-      <w:r>
-        <w:rPr>
-          <w:lang w:val="de-DE"/>
-        </w:rPr>
-        <w:t xml:space="preserve">Dies ist ein Typoblindtext. An ihm kann man sehen, ob alle Buchstaben da sind und wie sie aussehen. Manchmal benutzt man Worte wie Hamburgefonts, Rafgenduks oder Handgloves, um Schriften zu testen. Manchmal Sätze, die alle Buchstaben des Alphabets enthalten - man nennt diese Sätze »Pangrams«. </w:t>
-      </w:r>
-      <w:r>
-        <w:t xml:space="preserve">Sehr bekannt ist dieser: The quick brown fox jumps over the lazy old dog. </w:t>
-      </w:r>
-      <w:r>
-        <w:rPr>
-          <w:lang w:val="de-DE"/>
-        </w:rPr>
-        <w:t>Oft werden in Typoblindtexte auch fremdsprachige Satzteile eingebaut (AVAIL® and Wefox™ are testing aussi la Kerning), um die Wirkung in anderen Sprachen zu testen. In Lateinisch sieht zum Beispiel fast jede Schrift gut aus. Quod erat demonstrandum. Seit 1975 fehlen in den meisten Testtexten die Zahlen, weswegen nach TypoGb. 204 § ab dem Jahr 2034 Zahlen in 86 der Texte zur Pflicht werden. Nichteinhaltung wird mit bis zu 245 € oder 368 $ bestraft. Genauso wichtig in sind mittlerweile auch Âçcèñtë, die in neueren Schriften aber fast immer enthalten sind. Ein wichtiges aber schwierig zu integrierendes Feld sind OpenType-Funktionalitäten. Je nach Software und Voreinstellungen können eingebaute Kapitälchen, Kerning oder Ligaturen (sehr pfiffig) nicht richtig dargestellt werden.</w:t>
-      </w:r>
-    </w:p>
-    <w:p>
-      <w:pPr>
-        <w:rPr>
           <w:rFonts w:eastAsiaTheme="majorEastAsia" w:cstheme="majorBidi"/>
           <w:bCs/>
           <w:spacing w:val="5"/>
@@ -4997,8 +5307,13 @@
         <w:rPr>
           <w:lang w:val="de-DE"/>
         </w:rPr>
-        <w:lastRenderedPageBreak/>
-        <w:t xml:space="preserve"> </w:t>
+        <w:t xml:space="preserve">Die Abtastrate ist 100Hz folglich können nach dem Nyquist-Kriterium höchstens Störfrequenzen </w:t>
+      </w:r>
+      <w:r>
+        <w:rPr>
+          <w:lang w:val="de-DE"/>
+        </w:rPr>
+        <w:t>bis 50Hz gemessen werden.</w:t>
       </w:r>
       <w:r>
         <w:rPr>
@@ -5085,7 +5400,7 @@
                     </pic:cNvPicPr>
                   </pic:nvPicPr>
                   <pic:blipFill>
-                    <a:blip r:embed="rId13" cstate="print">
+                    <a:blip r:embed="rId16" cstate="print">
                       <a:extLst>
                         <a:ext uri="{28A0092B-C50C-407E-A947-70E740481C1C}">
                           <a14:useLocalDpi xmlns:a14="http://schemas.microsoft.com/office/drawing/2010/main" val="0"/>
@@ -5122,25 +5437,51 @@
       <w:r>
         <w:t xml:space="preserve">Abbildung </w:t>
       </w:r>
-      <w:fldSimple w:instr=" STYLEREF 1 \s ">
-        <w:r>
-          <w:rPr>
-            <w:noProof/>
-          </w:rPr>
-          <w:t>3</w:t>
-        </w:r>
-      </w:fldSimple>
+      <w:r>
+        <w:fldChar w:fldCharType="begin"/>
+      </w:r>
+      <w:r>
+        <w:instrText xml:space="preserve"> STYLEREF 1 \s </w:instrText>
+      </w:r>
+      <w:r>
+        <w:fldChar w:fldCharType="separate"/>
+      </w:r>
+      <w:r>
+        <w:rPr>
+          <w:noProof/>
+        </w:rPr>
+        <w:t>3</w:t>
+      </w:r>
+      <w:r>
+        <w:rPr>
+          <w:noProof/>
+        </w:rPr>
+        <w:fldChar w:fldCharType="end"/>
+      </w:r>
       <w:r>
         <w:noBreakHyphen/>
       </w:r>
-      <w:fldSimple w:instr=" SEQ Abbildung \* ARABIC \s 1 ">
-        <w:r>
-          <w:rPr>
-            <w:noProof/>
-          </w:rPr>
-          <w:t>1</w:t>
-        </w:r>
-      </w:fldSimple>
+      <w:r>
+        <w:fldChar w:fldCharType="begin"/>
+      </w:r>
+      <w:r>
+        <w:instrText xml:space="preserve"> SEQ Abbildung \* ARABIC \s 1 </w:instrText>
+      </w:r>
+      <w:r>
+        <w:fldChar w:fldCharType="separate"/>
+      </w:r>
+      <w:r>
+        <w:rPr>
+          <w:noProof/>
+        </w:rPr>
+        <w:t>1</w:t>
+      </w:r>
+      <w:r>
+        <w:rPr>
+          <w:noProof/>
+        </w:rPr>
+        <w:fldChar w:fldCharType="end"/>
+      </w:r>
       <w:r>
         <w:t>: Screenshot Verstärkungsfaktor 1</w:t>
       </w:r>
@@ -5180,7 +5521,7 @@
                     </pic:cNvPicPr>
                   </pic:nvPicPr>
                   <pic:blipFill>
-                    <a:blip r:embed="rId13" cstate="print">
+                    <a:blip r:embed="rId16" cstate="print">
                       <a:extLst>
                         <a:ext uri="{28A0092B-C50C-407E-A947-70E740481C1C}">
                           <a14:useLocalDpi xmlns:a14="http://schemas.microsoft.com/office/drawing/2010/main" val="0"/>
@@ -5217,25 +5558,51 @@
       <w:r>
         <w:t xml:space="preserve">Abbildung </w:t>
       </w:r>
-      <w:fldSimple w:instr=" STYLEREF 1 \s ">
-        <w:r>
-          <w:rPr>
-            <w:noProof/>
-          </w:rPr>
-          <w:t>3</w:t>
-        </w:r>
-      </w:fldSimple>
+      <w:r>
+        <w:fldChar w:fldCharType="begin"/>
+      </w:r>
+      <w:r>
+        <w:instrText xml:space="preserve"> STYLEREF 1 \s </w:instrText>
+      </w:r>
+      <w:r>
+        <w:fldChar w:fldCharType="separate"/>
+      </w:r>
+      <w:r>
+        <w:rPr>
+          <w:noProof/>
+        </w:rPr>
+        <w:t>3</w:t>
+      </w:r>
+      <w:r>
+        <w:rPr>
+          <w:noProof/>
+        </w:rPr>
+        <w:fldChar w:fldCharType="end"/>
+      </w:r>
       <w:r>
         <w:noBreakHyphen/>
       </w:r>
-      <w:fldSimple w:instr=" SEQ Abbildung \* ARABIC \s 1 ">
-        <w:r>
-          <w:rPr>
-            <w:noProof/>
-          </w:rPr>
-          <w:t>2</w:t>
-        </w:r>
-      </w:fldSimple>
+      <w:r>
+        <w:fldChar w:fldCharType="begin"/>
+      </w:r>
+      <w:r>
+        <w:instrText xml:space="preserve"> SEQ Abbildung \* ARABIC \s 1 </w:instrText>
+      </w:r>
+      <w:r>
+        <w:fldChar w:fldCharType="separate"/>
+      </w:r>
+      <w:r>
+        <w:rPr>
+          <w:noProof/>
+        </w:rPr>
+        <w:t>2</w:t>
+      </w:r>
+      <w:r>
+        <w:rPr>
+          <w:noProof/>
+        </w:rPr>
+        <w:fldChar w:fldCharType="end"/>
+      </w:r>
       <w:r>
         <w:t>: Screenshot Verstärkungsfaktor 2</w:t>
       </w:r>
@@ -5275,7 +5642,7 @@
                     </pic:cNvPicPr>
                   </pic:nvPicPr>
                   <pic:blipFill>
-                    <a:blip r:embed="rId13" cstate="print">
+                    <a:blip r:embed="rId16" cstate="print">
                       <a:extLst>
                         <a:ext uri="{28A0092B-C50C-407E-A947-70E740481C1C}">
                           <a14:useLocalDpi xmlns:a14="http://schemas.microsoft.com/office/drawing/2010/main" val="0"/>
@@ -5312,25 +5679,51 @@
       <w:r>
         <w:t xml:space="preserve">Abbildung </w:t>
       </w:r>
-      <w:fldSimple w:instr=" STYLEREF 1 \s ">
-        <w:r>
-          <w:rPr>
-            <w:noProof/>
-          </w:rPr>
-          <w:t>3</w:t>
-        </w:r>
-      </w:fldSimple>
+      <w:r>
+        <w:fldChar w:fldCharType="begin"/>
+      </w:r>
+      <w:r>
+        <w:instrText xml:space="preserve"> STYLEREF 1 \s </w:instrText>
+      </w:r>
+      <w:r>
+        <w:fldChar w:fldCharType="separate"/>
+      </w:r>
+      <w:r>
+        <w:rPr>
+          <w:noProof/>
+        </w:rPr>
+        <w:t>3</w:t>
+      </w:r>
+      <w:r>
+        <w:rPr>
+          <w:noProof/>
+        </w:rPr>
+        <w:fldChar w:fldCharType="end"/>
+      </w:r>
       <w:r>
         <w:noBreakHyphen/>
       </w:r>
-      <w:fldSimple w:instr=" SEQ Abbildung \* ARABIC \s 1 ">
-        <w:r>
-          <w:rPr>
-            <w:noProof/>
-          </w:rPr>
-          <w:t>3</w:t>
-        </w:r>
-      </w:fldSimple>
+      <w:r>
+        <w:fldChar w:fldCharType="begin"/>
+      </w:r>
+      <w:r>
+        <w:instrText xml:space="preserve"> SEQ Abbildung \* ARABIC \s 1 </w:instrText>
+      </w:r>
+      <w:r>
+        <w:fldChar w:fldCharType="separate"/>
+      </w:r>
+      <w:r>
+        <w:rPr>
+          <w:noProof/>
+        </w:rPr>
+        <w:t>3</w:t>
+      </w:r>
+      <w:r>
+        <w:rPr>
+          <w:noProof/>
+        </w:rPr>
+        <w:fldChar w:fldCharType="end"/>
+      </w:r>
       <w:r>
         <w:t>: Screenshot Verstärkungsfaktor 3</w:t>
       </w:r>
@@ -5371,7 +5764,7 @@
                     </pic:cNvPicPr>
                   </pic:nvPicPr>
                   <pic:blipFill>
-                    <a:blip r:embed="rId13" cstate="print">
+                    <a:blip r:embed="rId16" cstate="print">
                       <a:extLst>
                         <a:ext uri="{28A0092B-C50C-407E-A947-70E740481C1C}">
                           <a14:useLocalDpi xmlns:a14="http://schemas.microsoft.com/office/drawing/2010/main" val="0"/>
@@ -5408,25 +5801,51 @@
       <w:r>
         <w:t xml:space="preserve">Abbildung </w:t>
       </w:r>
-      <w:fldSimple w:instr=" STYLEREF 1 \s ">
-        <w:r>
-          <w:rPr>
-            <w:noProof/>
-          </w:rPr>
-          <w:t>3</w:t>
-        </w:r>
-      </w:fldSimple>
+      <w:r>
+        <w:fldChar w:fldCharType="begin"/>
+      </w:r>
+      <w:r>
+        <w:instrText xml:space="preserve"> STYLEREF 1 \s </w:instrText>
+      </w:r>
+      <w:r>
+        <w:fldChar w:fldCharType="separate"/>
+      </w:r>
+      <w:r>
+        <w:rPr>
+          <w:noProof/>
+        </w:rPr>
+        <w:t>3</w:t>
+      </w:r>
+      <w:r>
+        <w:rPr>
+          <w:noProof/>
+        </w:rPr>
+        <w:fldChar w:fldCharType="end"/>
+      </w:r>
       <w:r>
         <w:noBreakHyphen/>
       </w:r>
-      <w:fldSimple w:instr=" SEQ Abbildung \* ARABIC \s 1 ">
-        <w:r>
-          <w:rPr>
-            <w:noProof/>
-          </w:rPr>
-          <w:t>4</w:t>
-        </w:r>
-      </w:fldSimple>
+      <w:r>
+        <w:fldChar w:fldCharType="begin"/>
+      </w:r>
+      <w:r>
+        <w:instrText xml:space="preserve"> SEQ Abbildung \* ARABIC \s 1 </w:instrText>
+      </w:r>
+      <w:r>
+        <w:fldChar w:fldCharType="separate"/>
+      </w:r>
+      <w:r>
+        <w:rPr>
+          <w:noProof/>
+        </w:rPr>
+        <w:t>4</w:t>
+      </w:r>
+      <w:r>
+        <w:rPr>
+          <w:noProof/>
+        </w:rPr>
+        <w:fldChar w:fldCharType="end"/>
+      </w:r>
       <w:r>
         <w:t>: Screenshot Verstärkungsfaktor 4</w:t>
       </w:r>
@@ -5515,7 +5934,7 @@
                     </pic:cNvPicPr>
                   </pic:nvPicPr>
                   <pic:blipFill>
-                    <a:blip r:embed="rId13" cstate="print">
+                    <a:blip r:embed="rId16" cstate="print">
                       <a:extLst>
                         <a:ext uri="{28A0092B-C50C-407E-A947-70E740481C1C}">
                           <a14:useLocalDpi xmlns:a14="http://schemas.microsoft.com/office/drawing/2010/main" val="0"/>
@@ -5552,25 +5971,54 @@
       <w:r>
         <w:t xml:space="preserve">Abbildung </w:t>
       </w:r>
-      <w:fldSimple w:instr=" STYLEREF 1 \s ">
-        <w:r>
-          <w:rPr>
-            <w:noProof/>
-          </w:rPr>
-          <w:t>3</w:t>
-        </w:r>
-      </w:fldSimple>
+      <w:r>
+        <w:fldChar w:fldCharType="begin"/>
+      </w:r>
+      <w:r>
+        <w:instrText xml:space="preserve"> STYLEREF 1 \s </w:instrText>
+      </w:r>
+      <w:r>
+        <w:fldChar w:fldCharType="separate"/>
+      </w:r>
+      <w:r>
+        <w:rPr>
+          <w:noProof/>
+        </w:rPr>
+        <w:t>3</w:t>
+      </w:r>
+      <w:r>
+        <w:rPr>
+          <w:noProof/>
+        </w:rPr>
+        <w:fldChar w:fldCharType="end"/>
+      </w:r>
       <w:r>
         <w:noBreakHyphen/>
       </w:r>
-      <w:fldSimple w:instr=" SEQ Abbildung \* ARABIC \s 1 ">
-        <w:r>
-          <w:rPr>
-            <w:noProof/>
-          </w:rPr>
-          <w:t>5</w:t>
-        </w:r>
-      </w:fldSimple>
+      <w:r>
+        <w:fldChar w:fldCharType="begin"/>
+      </w:r>
+      <w:r>
+        <w:instrText xml:space="preserve"> SEQ Abbil</w:instrText>
+      </w:r>
+      <w:r>
+        <w:instrText xml:space="preserve">dung \* ARABIC \s 1 </w:instrText>
+      </w:r>
+      <w:r>
+        <w:fldChar w:fldCharType="separate"/>
+      </w:r>
+      <w:r>
+        <w:rPr>
+          <w:noProof/>
+        </w:rPr>
+        <w:t>5</w:t>
+      </w:r>
+      <w:r>
+        <w:rPr>
+          <w:noProof/>
+        </w:rPr>
+        <w:fldChar w:fldCharType="end"/>
+      </w:r>
       <w:r>
         <w:t>: Veranschaulichung</w:t>
       </w:r>
@@ -5668,7 +6116,7 @@
                     </pic:cNvPicPr>
                   </pic:nvPicPr>
                   <pic:blipFill>
-                    <a:blip r:embed="rId13" cstate="print">
+                    <a:blip r:embed="rId16" cstate="print">
                       <a:extLst>
                         <a:ext uri="{28A0092B-C50C-407E-A947-70E740481C1C}">
                           <a14:useLocalDpi xmlns:a14="http://schemas.microsoft.com/office/drawing/2010/main" val="0"/>
@@ -5705,25 +6153,51 @@
       <w:r>
         <w:t xml:space="preserve">Abbildung </w:t>
       </w:r>
-      <w:fldSimple w:instr=" STYLEREF 1 \s ">
-        <w:r>
-          <w:rPr>
-            <w:noProof/>
-          </w:rPr>
-          <w:t>4</w:t>
-        </w:r>
-      </w:fldSimple>
+      <w:r>
+        <w:fldChar w:fldCharType="begin"/>
+      </w:r>
+      <w:r>
+        <w:instrText xml:space="preserve"> STYLEREF 1 \s </w:instrText>
+      </w:r>
+      <w:r>
+        <w:fldChar w:fldCharType="separate"/>
+      </w:r>
+      <w:r>
+        <w:rPr>
+          <w:noProof/>
+        </w:rPr>
+        <w:t>4</w:t>
+      </w:r>
+      <w:r>
+        <w:rPr>
+          <w:noProof/>
+        </w:rPr>
+        <w:fldChar w:fldCharType="end"/>
+      </w:r>
       <w:r>
         <w:noBreakHyphen/>
       </w:r>
-      <w:fldSimple w:instr=" SEQ Abbildung \* ARABIC \s 1 ">
-        <w:r>
-          <w:rPr>
-            <w:noProof/>
-          </w:rPr>
-          <w:t>1</w:t>
-        </w:r>
-      </w:fldSimple>
+      <w:r>
+        <w:fldChar w:fldCharType="begin"/>
+      </w:r>
+      <w:r>
+        <w:instrText xml:space="preserve"> SEQ Abbildung \* ARABIC \s 1 </w:instrText>
+      </w:r>
+      <w:r>
+        <w:fldChar w:fldCharType="separate"/>
+      </w:r>
+      <w:r>
+        <w:rPr>
+          <w:noProof/>
+        </w:rPr>
+        <w:t>1</w:t>
+      </w:r>
+      <w:r>
+        <w:rPr>
+          <w:noProof/>
+        </w:rPr>
+        <w:fldChar w:fldCharType="end"/>
+      </w:r>
       <w:r>
         <w:t>: Screenshot Blockschaltbild</w:t>
       </w:r>
@@ -5784,7 +6258,7 @@
                     </pic:cNvPicPr>
                   </pic:nvPicPr>
                   <pic:blipFill>
-                    <a:blip r:embed="rId13" cstate="print">
+                    <a:blip r:embed="rId16" cstate="print">
                       <a:extLst>
                         <a:ext uri="{28A0092B-C50C-407E-A947-70E740481C1C}">
                           <a14:useLocalDpi xmlns:a14="http://schemas.microsoft.com/office/drawing/2010/main" val="0"/>
@@ -5821,25 +6295,54 @@
       <w:r>
         <w:t xml:space="preserve">Abbildung </w:t>
       </w:r>
-      <w:fldSimple w:instr=" STYLEREF 1 \s ">
-        <w:r>
-          <w:rPr>
-            <w:noProof/>
-          </w:rPr>
-          <w:t>4</w:t>
-        </w:r>
-      </w:fldSimple>
+      <w:r>
+        <w:fldChar w:fldCharType="begin"/>
+      </w:r>
+      <w:r>
+        <w:instrText xml:space="preserve"> STYLEREF 1 \s </w:instrText>
+      </w:r>
+      <w:r>
+        <w:fldChar w:fldCharType="separate"/>
+      </w:r>
+      <w:r>
+        <w:rPr>
+          <w:noProof/>
+        </w:rPr>
+        <w:t>4</w:t>
+      </w:r>
+      <w:r>
+        <w:rPr>
+          <w:noProof/>
+        </w:rPr>
+        <w:fldChar w:fldCharType="end"/>
+      </w:r>
       <w:r>
         <w:noBreakHyphen/>
       </w:r>
-      <w:fldSimple w:instr=" SEQ Abbildung \* ARABIC \s 1 ">
-        <w:r>
-          <w:rPr>
-            <w:noProof/>
-          </w:rPr>
-          <w:t>2</w:t>
-        </w:r>
-      </w:fldSimple>
+      <w:r>
+        <w:fldChar w:fldCharType="begin"/>
+      </w:r>
+      <w:r>
+        <w:instrText xml:space="preserve"> SEQ Abbildung \* ARABI</w:instrText>
+      </w:r>
+      <w:r>
+        <w:instrText xml:space="preserve">C \s 1 </w:instrText>
+      </w:r>
+      <w:r>
+        <w:fldChar w:fldCharType="separate"/>
+      </w:r>
+      <w:r>
+        <w:rPr>
+          <w:noProof/>
+        </w:rPr>
+        <w:t>2</w:t>
+      </w:r>
+      <w:r>
+        <w:rPr>
+          <w:noProof/>
+        </w:rPr>
+        <w:fldChar w:fldCharType="end"/>
+      </w:r>
       <w:r>
         <w:t>: Screenshot TYPE1</w:t>
       </w:r>
@@ -5879,7 +6382,7 @@
                     </pic:cNvPicPr>
                   </pic:nvPicPr>
                   <pic:blipFill>
-                    <a:blip r:embed="rId13" cstate="print">
+                    <a:blip r:embed="rId16" cstate="print">
                       <a:extLst>
                         <a:ext uri="{28A0092B-C50C-407E-A947-70E740481C1C}">
                           <a14:useLocalDpi xmlns:a14="http://schemas.microsoft.com/office/drawing/2010/main" val="0"/>
@@ -5916,25 +6419,51 @@
       <w:r>
         <w:t xml:space="preserve">Abbildung </w:t>
       </w:r>
-      <w:fldSimple w:instr=" STYLEREF 1 \s ">
-        <w:r>
-          <w:rPr>
-            <w:noProof/>
-          </w:rPr>
-          <w:t>4</w:t>
-        </w:r>
-      </w:fldSimple>
+      <w:r>
+        <w:fldChar w:fldCharType="begin"/>
+      </w:r>
+      <w:r>
+        <w:instrText xml:space="preserve"> STYLEREF 1 \s </w:instrText>
+      </w:r>
+      <w:r>
+        <w:fldChar w:fldCharType="separate"/>
+      </w:r>
+      <w:r>
+        <w:rPr>
+          <w:noProof/>
+        </w:rPr>
+        <w:t>4</w:t>
+      </w:r>
+      <w:r>
+        <w:rPr>
+          <w:noProof/>
+        </w:rPr>
+        <w:fldChar w:fldCharType="end"/>
+      </w:r>
       <w:r>
         <w:noBreakHyphen/>
       </w:r>
-      <w:fldSimple w:instr=" SEQ Abbildung \* ARABIC \s 1 ">
-        <w:r>
-          <w:rPr>
-            <w:noProof/>
-          </w:rPr>
-          <w:t>3</w:t>
-        </w:r>
-      </w:fldSimple>
+      <w:r>
+        <w:fldChar w:fldCharType="begin"/>
+      </w:r>
+      <w:r>
+        <w:instrText xml:space="preserve"> SEQ Abbildung \* ARABIC \s 1 </w:instrText>
+      </w:r>
+      <w:r>
+        <w:fldChar w:fldCharType="separate"/>
+      </w:r>
+      <w:r>
+        <w:rPr>
+          <w:noProof/>
+        </w:rPr>
+        <w:t>3</w:t>
+      </w:r>
+      <w:r>
+        <w:rPr>
+          <w:noProof/>
+        </w:rPr>
+        <w:fldChar w:fldCharType="end"/>
+      </w:r>
       <w:r>
         <w:t>: Screenshot TYPE2</w:t>
       </w:r>
@@ -5968,7 +6497,7 @@
                     </pic:cNvPicPr>
                   </pic:nvPicPr>
                   <pic:blipFill>
-                    <a:blip r:embed="rId13" cstate="print">
+                    <a:blip r:embed="rId16" cstate="print">
                       <a:extLst>
                         <a:ext uri="{28A0092B-C50C-407E-A947-70E740481C1C}">
                           <a14:useLocalDpi xmlns:a14="http://schemas.microsoft.com/office/drawing/2010/main" val="0"/>
@@ -6005,25 +6534,51 @@
       <w:r>
         <w:t xml:space="preserve">Abbildung </w:t>
       </w:r>
-      <w:fldSimple w:instr=" STYLEREF 1 \s ">
-        <w:r>
-          <w:rPr>
-            <w:noProof/>
-          </w:rPr>
-          <w:t>4</w:t>
-        </w:r>
-      </w:fldSimple>
+      <w:r>
+        <w:fldChar w:fldCharType="begin"/>
+      </w:r>
+      <w:r>
+        <w:instrText xml:space="preserve"> STYLEREF 1 \s </w:instrText>
+      </w:r>
+      <w:r>
+        <w:fldChar w:fldCharType="separate"/>
+      </w:r>
+      <w:r>
+        <w:rPr>
+          <w:noProof/>
+        </w:rPr>
+        <w:t>4</w:t>
+      </w:r>
+      <w:r>
+        <w:rPr>
+          <w:noProof/>
+        </w:rPr>
+        <w:fldChar w:fldCharType="end"/>
+      </w:r>
       <w:r>
         <w:noBreakHyphen/>
       </w:r>
-      <w:fldSimple w:instr=" SEQ Abbildung \* ARABIC \s 1 ">
-        <w:r>
-          <w:rPr>
-            <w:noProof/>
-          </w:rPr>
-          <w:t>4</w:t>
-        </w:r>
-      </w:fldSimple>
+      <w:r>
+        <w:fldChar w:fldCharType="begin"/>
+      </w:r>
+      <w:r>
+        <w:instrText xml:space="preserve"> SEQ Abbildung \* ARABIC \s 1 </w:instrText>
+      </w:r>
+      <w:r>
+        <w:fldChar w:fldCharType="separate"/>
+      </w:r>
+      <w:r>
+        <w:rPr>
+          <w:noProof/>
+        </w:rPr>
+        <w:t>4</w:t>
+      </w:r>
+      <w:r>
+        <w:rPr>
+          <w:noProof/>
+        </w:rPr>
+        <w:fldChar w:fldCharType="end"/>
+      </w:r>
       <w:r>
         <w:t>: Screenshot TYPE3</w:t>
       </w:r>
@@ -6063,7 +6618,7 @@
                     </pic:cNvPicPr>
                   </pic:nvPicPr>
                   <pic:blipFill>
-                    <a:blip r:embed="rId13" cstate="print">
+                    <a:blip r:embed="rId16" cstate="print">
                       <a:extLst>
                         <a:ext uri="{28A0092B-C50C-407E-A947-70E740481C1C}">
                           <a14:useLocalDpi xmlns:a14="http://schemas.microsoft.com/office/drawing/2010/main" val="0"/>
@@ -6100,25 +6655,51 @@
       <w:r>
         <w:t xml:space="preserve">Abbildung </w:t>
       </w:r>
-      <w:fldSimple w:instr=" STYLEREF 1 \s ">
-        <w:r>
-          <w:rPr>
-            <w:noProof/>
-          </w:rPr>
-          <w:t>4</w:t>
-        </w:r>
-      </w:fldSimple>
+      <w:r>
+        <w:fldChar w:fldCharType="begin"/>
+      </w:r>
+      <w:r>
+        <w:instrText xml:space="preserve"> STYLEREF 1 \s </w:instrText>
+      </w:r>
+      <w:r>
+        <w:fldChar w:fldCharType="separate"/>
+      </w:r>
+      <w:r>
+        <w:rPr>
+          <w:noProof/>
+        </w:rPr>
+        <w:t>4</w:t>
+      </w:r>
+      <w:r>
+        <w:rPr>
+          <w:noProof/>
+        </w:rPr>
+        <w:fldChar w:fldCharType="end"/>
+      </w:r>
       <w:r>
         <w:noBreakHyphen/>
       </w:r>
-      <w:fldSimple w:instr=" SEQ Abbildung \* ARABIC \s 1 ">
-        <w:r>
-          <w:rPr>
-            <w:noProof/>
-          </w:rPr>
-          <w:t>5</w:t>
-        </w:r>
-      </w:fldSimple>
+      <w:r>
+        <w:fldChar w:fldCharType="begin"/>
+      </w:r>
+      <w:r>
+        <w:instrText xml:space="preserve"> SEQ Abbildung \* ARABIC \s 1 </w:instrText>
+      </w:r>
+      <w:r>
+        <w:fldChar w:fldCharType="separate"/>
+      </w:r>
+      <w:r>
+        <w:rPr>
+          <w:noProof/>
+        </w:rPr>
+        <w:t>5</w:t>
+      </w:r>
+      <w:r>
+        <w:rPr>
+          <w:noProof/>
+        </w:rPr>
+        <w:fldChar w:fldCharType="end"/>
+      </w:r>
       <w:r>
         <w:t>: Screenshot TYPE4</w:t>
       </w:r>
@@ -6158,7 +6739,7 @@
                     </pic:cNvPicPr>
                   </pic:nvPicPr>
                   <pic:blipFill>
-                    <a:blip r:embed="rId13" cstate="print">
+                    <a:blip r:embed="rId16" cstate="print">
                       <a:extLst>
                         <a:ext uri="{28A0092B-C50C-407E-A947-70E740481C1C}">
                           <a14:useLocalDpi xmlns:a14="http://schemas.microsoft.com/office/drawing/2010/main" val="0"/>
@@ -6195,25 +6776,51 @@
       <w:r>
         <w:t xml:space="preserve">Abbildung </w:t>
       </w:r>
-      <w:fldSimple w:instr=" STYLEREF 1 \s ">
-        <w:r>
-          <w:rPr>
-            <w:noProof/>
-          </w:rPr>
-          <w:t>4</w:t>
-        </w:r>
-      </w:fldSimple>
+      <w:r>
+        <w:fldChar w:fldCharType="begin"/>
+      </w:r>
+      <w:r>
+        <w:instrText xml:space="preserve"> STYLEREF 1 \s </w:instrText>
+      </w:r>
+      <w:r>
+        <w:fldChar w:fldCharType="separate"/>
+      </w:r>
+      <w:r>
+        <w:rPr>
+          <w:noProof/>
+        </w:rPr>
+        <w:t>4</w:t>
+      </w:r>
+      <w:r>
+        <w:rPr>
+          <w:noProof/>
+        </w:rPr>
+        <w:fldChar w:fldCharType="end"/>
+      </w:r>
       <w:r>
         <w:noBreakHyphen/>
       </w:r>
-      <w:fldSimple w:instr=" SEQ Abbildung \* ARABIC \s 1 ">
-        <w:r>
-          <w:rPr>
-            <w:noProof/>
-          </w:rPr>
-          <w:t>6</w:t>
-        </w:r>
-      </w:fldSimple>
+      <w:r>
+        <w:fldChar w:fldCharType="begin"/>
+      </w:r>
+      <w:r>
+        <w:instrText xml:space="preserve"> SEQ Abbildung \* ARABIC \s 1 </w:instrText>
+      </w:r>
+      <w:r>
+        <w:fldChar w:fldCharType="separate"/>
+      </w:r>
+      <w:r>
+        <w:rPr>
+          <w:noProof/>
+        </w:rPr>
+        <w:t>6</w:t>
+      </w:r>
+      <w:r>
+        <w:rPr>
+          <w:noProof/>
+        </w:rPr>
+        <w:fldChar w:fldCharType="end"/>
+      </w:r>
       <w:r>
         <w:t>: Screenshot TYPE5</w:t>
       </w:r>
@@ -6253,7 +6860,7 @@
                     </pic:cNvPicPr>
                   </pic:nvPicPr>
                   <pic:blipFill>
-                    <a:blip r:embed="rId13" cstate="print">
+                    <a:blip r:embed="rId16" cstate="print">
                       <a:extLst>
                         <a:ext uri="{28A0092B-C50C-407E-A947-70E740481C1C}">
                           <a14:useLocalDpi xmlns:a14="http://schemas.microsoft.com/office/drawing/2010/main" val="0"/>
@@ -6290,25 +6897,51 @@
       <w:r>
         <w:t xml:space="preserve">Abbildung </w:t>
       </w:r>
-      <w:fldSimple w:instr=" STYLEREF 1 \s ">
-        <w:r>
-          <w:rPr>
-            <w:noProof/>
-          </w:rPr>
-          <w:t>4</w:t>
-        </w:r>
-      </w:fldSimple>
+      <w:r>
+        <w:fldChar w:fldCharType="begin"/>
+      </w:r>
+      <w:r>
+        <w:instrText xml:space="preserve"> STYLEREF 1 \s </w:instrText>
+      </w:r>
+      <w:r>
+        <w:fldChar w:fldCharType="separate"/>
+      </w:r>
+      <w:r>
+        <w:rPr>
+          <w:noProof/>
+        </w:rPr>
+        <w:t>4</w:t>
+      </w:r>
+      <w:r>
+        <w:rPr>
+          <w:noProof/>
+        </w:rPr>
+        <w:fldChar w:fldCharType="end"/>
+      </w:r>
       <w:r>
         <w:noBreakHyphen/>
       </w:r>
-      <w:fldSimple w:instr=" SEQ Abbildung \* ARABIC \s 1 ">
-        <w:r>
-          <w:rPr>
-            <w:noProof/>
-          </w:rPr>
-          <w:t>7</w:t>
-        </w:r>
-      </w:fldSimple>
+      <w:r>
+        <w:fldChar w:fldCharType="begin"/>
+      </w:r>
+      <w:r>
+        <w:instrText xml:space="preserve"> SEQ Abbildung \* ARABIC \s 1 </w:instrText>
+      </w:r>
+      <w:r>
+        <w:fldChar w:fldCharType="separate"/>
+      </w:r>
+      <w:r>
+        <w:rPr>
+          <w:noProof/>
+        </w:rPr>
+        <w:t>7</w:t>
+      </w:r>
+      <w:r>
+        <w:rPr>
+          <w:noProof/>
+        </w:rPr>
+        <w:fldChar w:fldCharType="end"/>
+      </w:r>
       <w:r>
         <w:t>: Screenshot TYPE6</w:t>
       </w:r>
@@ -6349,7 +6982,7 @@
                     </pic:cNvPicPr>
                   </pic:nvPicPr>
                   <pic:blipFill>
-                    <a:blip r:embed="rId13" cstate="print">
+                    <a:blip r:embed="rId16" cstate="print">
                       <a:extLst>
                         <a:ext uri="{28A0092B-C50C-407E-A947-70E740481C1C}">
                           <a14:useLocalDpi xmlns:a14="http://schemas.microsoft.com/office/drawing/2010/main" val="0"/>
@@ -6386,25 +7019,51 @@
       <w:r>
         <w:t xml:space="preserve">Abbildung </w:t>
       </w:r>
-      <w:fldSimple w:instr=" STYLEREF 1 \s ">
-        <w:r>
-          <w:rPr>
-            <w:noProof/>
-          </w:rPr>
-          <w:t>4</w:t>
-        </w:r>
-      </w:fldSimple>
+      <w:r>
+        <w:fldChar w:fldCharType="begin"/>
+      </w:r>
+      <w:r>
+        <w:instrText xml:space="preserve"> STYLEREF 1 \s </w:instrText>
+      </w:r>
+      <w:r>
+        <w:fldChar w:fldCharType="separate"/>
+      </w:r>
+      <w:r>
+        <w:rPr>
+          <w:noProof/>
+        </w:rPr>
+        <w:t>4</w:t>
+      </w:r>
+      <w:r>
+        <w:rPr>
+          <w:noProof/>
+        </w:rPr>
+        <w:fldChar w:fldCharType="end"/>
+      </w:r>
       <w:r>
         <w:noBreakHyphen/>
       </w:r>
-      <w:fldSimple w:instr=" SEQ Abbildung \* ARABIC \s 1 ">
-        <w:r>
-          <w:rPr>
-            <w:noProof/>
-          </w:rPr>
-          <w:t>8</w:t>
-        </w:r>
-      </w:fldSimple>
+      <w:r>
+        <w:fldChar w:fldCharType="begin"/>
+      </w:r>
+      <w:r>
+        <w:instrText xml:space="preserve"> SEQ Abbildung \* ARABIC \s 1 </w:instrText>
+      </w:r>
+      <w:r>
+        <w:fldChar w:fldCharType="separate"/>
+      </w:r>
+      <w:r>
+        <w:rPr>
+          <w:noProof/>
+        </w:rPr>
+        <w:t>8</w:t>
+      </w:r>
+      <w:r>
+        <w:rPr>
+          <w:noProof/>
+        </w:rPr>
+        <w:fldChar w:fldCharType="end"/>
+      </w:r>
       <w:r>
         <w:t>: Screenshot TYPE7</w:t>
       </w:r>
@@ -6444,7 +7103,7 @@
                     </pic:cNvPicPr>
                   </pic:nvPicPr>
                   <pic:blipFill>
-                    <a:blip r:embed="rId13" cstate="print">
+                    <a:blip r:embed="rId16" cstate="print">
                       <a:extLst>
                         <a:ext uri="{28A0092B-C50C-407E-A947-70E740481C1C}">
                           <a14:useLocalDpi xmlns:a14="http://schemas.microsoft.com/office/drawing/2010/main" val="0"/>
@@ -6481,25 +7140,51 @@
       <w:r>
         <w:t xml:space="preserve">Abbildung </w:t>
       </w:r>
-      <w:fldSimple w:instr=" STYLEREF 1 \s ">
-        <w:r>
-          <w:rPr>
-            <w:noProof/>
-          </w:rPr>
-          <w:t>4</w:t>
-        </w:r>
-      </w:fldSimple>
+      <w:r>
+        <w:fldChar w:fldCharType="begin"/>
+      </w:r>
+      <w:r>
+        <w:instrText xml:space="preserve"> STYLEREF 1 \s </w:instrText>
+      </w:r>
+      <w:r>
+        <w:fldChar w:fldCharType="separate"/>
+      </w:r>
+      <w:r>
+        <w:rPr>
+          <w:noProof/>
+        </w:rPr>
+        <w:t>4</w:t>
+      </w:r>
+      <w:r>
+        <w:rPr>
+          <w:noProof/>
+        </w:rPr>
+        <w:fldChar w:fldCharType="end"/>
+      </w:r>
       <w:r>
         <w:noBreakHyphen/>
       </w:r>
-      <w:fldSimple w:instr=" SEQ Abbildung \* ARABIC \s 1 ">
-        <w:r>
-          <w:rPr>
-            <w:noProof/>
-          </w:rPr>
-          <w:t>9</w:t>
-        </w:r>
-      </w:fldSimple>
+      <w:r>
+        <w:fldChar w:fldCharType="begin"/>
+      </w:r>
+      <w:r>
+        <w:instrText xml:space="preserve"> SEQ Abbildung \* ARABIC \s 1 </w:instrText>
+      </w:r>
+      <w:r>
+        <w:fldChar w:fldCharType="separate"/>
+      </w:r>
+      <w:r>
+        <w:rPr>
+          <w:noProof/>
+        </w:rPr>
+        <w:t>9</w:t>
+      </w:r>
+      <w:r>
+        <w:rPr>
+          <w:noProof/>
+        </w:rPr>
+        <w:fldChar w:fldCharType="end"/>
+      </w:r>
       <w:r>
         <w:t>: Screenshot TYPE8</w:t>
       </w:r>
@@ -6542,7 +7227,7 @@
       <w:bookmarkEnd w:id="31"/>
     </w:p>
     <w:sectPr>
-      <w:headerReference w:type="default" r:id="rId16"/>
+      <w:headerReference w:type="default" r:id="rId17"/>
       <w:type w:val="continuous"/>
       <w:pgSz w:w="11906" w:h="16838"/>
       <w:pgMar w:top="1417" w:right="1417" w:bottom="1134" w:left="1417" w:header="708" w:footer="708" w:gutter="0"/>
@@ -6679,6 +7364,7 @@
           <w:docPartUnique/>
         </w:docPartObj>
       </w:sdtPr>
+      <w:sdtEndPr/>
       <w:sdtContent>
         <w:r>
           <w:rPr>
@@ -13126,12 +13812,6 @@
 </file>
 
 <file path=customXml/item1.xml><?xml version="1.0" encoding="utf-8"?>
-<p:properties xmlns:p="http://schemas.microsoft.com/office/2006/metadata/properties" xmlns:xsi="http://www.w3.org/2001/XMLSchema-instance" xmlns:pc="http://schemas.microsoft.com/office/infopath/2007/PartnerControls">
-  <documentManagement/>
-</p:properties>
-</file>
-
-<file path=customXml/item2.xml><?xml version="1.0" encoding="utf-8"?>
 <?mso-contentType ?>
 <FormTemplates xmlns="http://schemas.microsoft.com/sharepoint/v3/contenttype/forms">
   <Display>DocumentLibraryForm</Display>
@@ -13140,49 +13820,13 @@
 </FormTemplates>
 </file>
 
-<file path=customXml/item3.xml><?xml version="1.0" encoding="utf-8"?>
-<b:Sources xmlns:b="http://schemas.openxmlformats.org/officeDocument/2006/bibliography" xmlns="http://schemas.openxmlformats.org/officeDocument/2006/bibliography" SelectedStyle="\IEEE2006OfficeOnline.xsl" StyleName="IEEE" Version="2006">
-  <b:Source>
-    <b:Tag>IEE10</b:Tag>
-    <b:SourceType>ArticleInAPeriodical</b:SourceType>
-    <b:Guid>{0A634D8C-B6A7-4466-8955-D5BF168F8946}</b:Guid>
-    <b:Title>IEEE Recommended Practice for 1 kV to 35 kV Medium-Voltage DC Power Systems on Ships</b:Title>
-    <b:PeriodicalTitle>IEEE Std 1709-2010</b:PeriodicalTitle>
-    <b:Year>2010</b:Year>
-    <b:RefOrder>1</b:RefOrder>
-  </b:Source>
-  <b:Source>
-    <b:Tag>Pit18</b:Tag>
-    <b:SourceType>Misc</b:SourceType>
-    <b:Guid>{155CE48D-24DA-44D0-B28B-BD22E9F8AD3D}</b:Guid>
-    <b:Title>Regelung eines inversen Pendels - Aufgabenstellung Freiwilliges praktisches Projekt Systemtheorie II</b:Title>
-    <b:Year>2018</b:Year>
-    <b:City>Aachen</b:City>
-    <b:Publisher>Institute for Automation of Complex Power Systems (RWTH Aachen University)</b:Publisher>
-    <b:Author>
-      <b:Author>
-        <b:NameList>
-          <b:Person>
-            <b:Last>Pitz</b:Last>
-            <b:First>Manuel</b:First>
-          </b:Person>
-          <b:Person>
-            <b:Last>Gürses-Tran</b:Last>
-            <b:First>Gonca</b:First>
-          </b:Person>
-          <b:Person>
-            <b:Last>Josevski</b:Last>
-            <b:First>Martina</b:First>
-          </b:Person>
-        </b:NameList>
-      </b:Author>
-    </b:Author>
-    <b:RefOrder>2</b:RefOrder>
-  </b:Source>
-</b:Sources>
+<file path=customXml/item2.xml><?xml version="1.0" encoding="utf-8"?>
+<p:properties xmlns:p="http://schemas.microsoft.com/office/2006/metadata/properties" xmlns:xsi="http://www.w3.org/2001/XMLSchema-instance" xmlns:pc="http://schemas.microsoft.com/office/infopath/2007/PartnerControls">
+  <documentManagement/>
+</p:properties>
 </file>
 
-<file path=customXml/item4.xml><?xml version="1.0" encoding="utf-8"?>
+<file path=customXml/item3.xml><?xml version="1.0" encoding="utf-8"?>
 <ct:contentTypeSchema xmlns:ct="http://schemas.microsoft.com/office/2006/metadata/contentType" xmlns:ma="http://schemas.microsoft.com/office/2006/metadata/properties/metaAttributes" ct:_="" ma:_="" ma:contentTypeName="Dokument" ma:contentTypeID="0x0101009053F40BBE596E4A95EC3D28EC7398E7" ma:contentTypeVersion="0" ma:contentTypeDescription="Ein neues Dokument erstellen." ma:contentTypeScope="" ma:versionID="ba802b097e3644743a008859645583d2">
   <xsd:schema xmlns:xsd="http://www.w3.org/2001/XMLSchema" xmlns:xs="http://www.w3.org/2001/XMLSchema" xmlns:p="http://schemas.microsoft.com/office/2006/metadata/properties" targetNamespace="http://schemas.microsoft.com/office/2006/metadata/properties" ma:root="true" ma:fieldsID="b4f5dc90cf06628c3b90945c8266c24d">
     <xsd:element name="properties">
@@ -13296,7 +13940,57 @@
 </ct:contentTypeSchema>
 </file>
 
+<file path=customXml/item4.xml><?xml version="1.0" encoding="utf-8"?>
+<b:Sources xmlns:b="http://schemas.openxmlformats.org/officeDocument/2006/bibliography" xmlns="http://schemas.openxmlformats.org/officeDocument/2006/bibliography" SelectedStyle="\IEEE2006OfficeOnline.xsl" StyleName="IEEE" Version="2006">
+  <b:Source>
+    <b:Tag>IEE10</b:Tag>
+    <b:SourceType>ArticleInAPeriodical</b:SourceType>
+    <b:Guid>{0A634D8C-B6A7-4466-8955-D5BF168F8946}</b:Guid>
+    <b:Title>IEEE Recommended Practice for 1 kV to 35 kV Medium-Voltage DC Power Systems on Ships</b:Title>
+    <b:PeriodicalTitle>IEEE Std 1709-2010</b:PeriodicalTitle>
+    <b:Year>2010</b:Year>
+    <b:RefOrder>1</b:RefOrder>
+  </b:Source>
+  <b:Source>
+    <b:Tag>Pit18</b:Tag>
+    <b:SourceType>Misc</b:SourceType>
+    <b:Guid>{155CE48D-24DA-44D0-B28B-BD22E9F8AD3D}</b:Guid>
+    <b:Title>Regelung eines inversen Pendels - Aufgabenstellung Freiwilliges praktisches Projekt Systemtheorie II</b:Title>
+    <b:Year>2018</b:Year>
+    <b:City>Aachen</b:City>
+    <b:Publisher>Institute for Automation of Complex Power Systems (RWTH Aachen University)</b:Publisher>
+    <b:Author>
+      <b:Author>
+        <b:NameList>
+          <b:Person>
+            <b:Last>Pitz</b:Last>
+            <b:First>Manuel</b:First>
+          </b:Person>
+          <b:Person>
+            <b:Last>Gürses-Tran</b:Last>
+            <b:First>Gonca</b:First>
+          </b:Person>
+          <b:Person>
+            <b:Last>Josevski</b:Last>
+            <b:First>Martina</b:First>
+          </b:Person>
+        </b:NameList>
+      </b:Author>
+    </b:Author>
+    <b:RefOrder>2</b:RefOrder>
+  </b:Source>
+</b:Sources>
+</file>
+
 <file path=customXml/itemProps1.xml><?xml version="1.0" encoding="utf-8"?>
+<ds:datastoreItem xmlns:ds="http://schemas.openxmlformats.org/officeDocument/2006/customXml" ds:itemID="{2CE7490D-5C8B-46AD-8BED-BA9AF2D0D498}">
+  <ds:schemaRefs>
+    <ds:schemaRef ds:uri="http://schemas.microsoft.com/sharepoint/v3/contenttype/forms"/>
+  </ds:schemaRefs>
+</ds:datastoreItem>
+</file>
+
+<file path=customXml/itemProps2.xml><?xml version="1.0" encoding="utf-8"?>
 <ds:datastoreItem xmlns:ds="http://schemas.openxmlformats.org/officeDocument/2006/customXml" ds:itemID="{F1DDE664-5875-403C-9338-599053453A09}">
   <ds:schemaRefs>
     <ds:schemaRef ds:uri="http://schemas.microsoft.com/office/2006/metadata/properties"/>
@@ -13305,23 +13999,7 @@
 </ds:datastoreItem>
 </file>
 
-<file path=customXml/itemProps2.xml><?xml version="1.0" encoding="utf-8"?>
-<ds:datastoreItem xmlns:ds="http://schemas.openxmlformats.org/officeDocument/2006/customXml" ds:itemID="{2CE7490D-5C8B-46AD-8BED-BA9AF2D0D498}">
-  <ds:schemaRefs>
-    <ds:schemaRef ds:uri="http://schemas.microsoft.com/sharepoint/v3/contenttype/forms"/>
-  </ds:schemaRefs>
-</ds:datastoreItem>
-</file>
-
 <file path=customXml/itemProps3.xml><?xml version="1.0" encoding="utf-8"?>
-<ds:datastoreItem xmlns:ds="http://schemas.openxmlformats.org/officeDocument/2006/customXml" ds:itemID="{A2BDB31B-D1D9-468D-9E46-3E23C8ED0A47}">
-  <ds:schemaRefs>
-    <ds:schemaRef ds:uri="http://schemas.openxmlformats.org/officeDocument/2006/bibliography"/>
-  </ds:schemaRefs>
-</ds:datastoreItem>
-</file>
-
-<file path=customXml/itemProps4.xml><?xml version="1.0" encoding="utf-8"?>
 <ds:datastoreItem xmlns:ds="http://schemas.openxmlformats.org/officeDocument/2006/customXml" ds:itemID="{8B7F1D14-F01C-4D11-9C08-61F594A7B1AF}">
   <ds:schemaRefs>
     <ds:schemaRef ds:uri="http://schemas.microsoft.com/office/2006/metadata/contentType"/>
@@ -13335,4 +14013,12 @@
     <ds:schemaRef ds:uri="http://schemas.microsoft.com/office/infopath/2007/PartnerControls"/>
   </ds:schemaRefs>
 </ds:datastoreItem>
+</file>
+
+<file path=customXml/itemProps4.xml><?xml version="1.0" encoding="utf-8"?>
+<ds:datastoreItem xmlns:ds="http://schemas.openxmlformats.org/officeDocument/2006/customXml" ds:itemID="{A2BDB31B-D1D9-468D-9E46-3E23C8ED0A47}">
+  <ds:schemaRefs>
+    <ds:schemaRef ds:uri="http://schemas.openxmlformats.org/officeDocument/2006/bibliography"/>
+  </ds:schemaRefs>
+</ds:datastoreItem>
 </file>
</xml_diff>

<commit_message>
ex 4 plots new, some enw in ex3
</commit_message>
<xml_diff>
--- a/docs/Template_DE.docx
+++ b/docs/Template_DE.docx
@@ -29,7 +29,6 @@
           <w:dataBinding w:prefixMappings="xmlns:ns0='http://purl.org/dc/elements/1.1/' xmlns:ns1='http://schemas.openxmlformats.org/package/2006/metadata/core-properties' " w:xpath="/ns1:coreProperties[1]/ns0:title[1]" w:storeItemID="{6C3C8BC8-F283-45AE-878A-BAB7291924A1}"/>
           <w:text/>
         </w:sdtPr>
-        <w:sdtEndPr/>
         <w:sdtContent>
           <w:r>
             <w:rPr>
@@ -5288,13 +5287,12 @@
       <w:r>
         <w:rPr>
           <w:noProof/>
-          <w:lang w:val="de-DE" w:eastAsia="de-DE"/>
         </w:rPr>
         <w:drawing>
-          <wp:inline distT="0" distB="0" distL="0" distR="0" wp14:anchorId="01799F70" wp14:editId="31E62ADC">
-            <wp:extent cx="3600000" cy="1520109"/>
-            <wp:effectExtent l="0" t="0" r="635" b="4445"/>
-            <wp:docPr id="23" name="Grafik 23"/>
+          <wp:inline distT="0" distB="0" distL="0" distR="0" wp14:anchorId="3FA83255" wp14:editId="01FAB777">
+            <wp:extent cx="4442400" cy="3600000"/>
+            <wp:effectExtent l="0" t="0" r="0" b="635"/>
+            <wp:docPr id="13" name="Grafik 13"/>
             <wp:cNvGraphicFramePr>
               <a:graphicFrameLocks xmlns:a="http://schemas.openxmlformats.org/drawingml/2006/main" noChangeAspect="1"/>
             </wp:cNvGraphicFramePr>
@@ -5302,13 +5300,13 @@
               <a:graphicData uri="http://schemas.openxmlformats.org/drawingml/2006/picture">
                 <pic:pic xmlns:pic="http://schemas.openxmlformats.org/drawingml/2006/picture">
                   <pic:nvPicPr>
-                    <pic:cNvPr id="0" name="Picture 2"/>
+                    <pic:cNvPr id="0" name="Picture 17"/>
                     <pic:cNvPicPr>
                       <a:picLocks noChangeAspect="1" noChangeArrowheads="1"/>
                     </pic:cNvPicPr>
                   </pic:nvPicPr>
                   <pic:blipFill>
-                    <a:blip r:embed="rId16" cstate="print">
+                    <a:blip r:embed="rId17">
                       <a:extLst>
                         <a:ext uri="{28A0092B-C50C-407E-A947-70E740481C1C}">
                           <a14:useLocalDpi xmlns:a14="http://schemas.microsoft.com/office/drawing/2010/main" val="0"/>
@@ -5323,12 +5321,15 @@
                   <pic:spPr bwMode="auto">
                     <a:xfrm>
                       <a:off x="0" y="0"/>
-                      <a:ext cx="3600000" cy="1520109"/>
+                      <a:ext cx="4442400" cy="3600000"/>
                     </a:xfrm>
                     <a:prstGeom prst="rect">
                       <a:avLst/>
                     </a:prstGeom>
                     <a:noFill/>
+                    <a:ln>
+                      <a:noFill/>
+                    </a:ln>
                   </pic:spPr>
                 </pic:pic>
               </a:graphicData>
@@ -5365,31 +5366,32 @@
         </w:r>
       </w:fldSimple>
       <w:r>
-        <w:t>: Screenshot Verstärkungsfaktor 1</w:t>
+        <w:t xml:space="preserve">: Screenshot Verstärkungsfaktor </w:t>
+      </w:r>
+      <w:r>
+        <w:t>0.</w:t>
+      </w:r>
+      <w:r>
+        <w:t>1</w:t>
       </w:r>
       <w:bookmarkEnd w:id="23"/>
     </w:p>
     <w:p>
       <w:pPr>
-        <w:rPr>
-          <w:lang w:val="de-DE"/>
-        </w:rPr>
-      </w:pPr>
-    </w:p>
-    <w:p>
-      <w:pPr>
-        <w:pStyle w:val="Figure"/>
+        <w:jc w:val="center"/>
+        <w:rPr>
+          <w:lang w:val="de-DE"/>
+        </w:rPr>
       </w:pPr>
       <w:r>
         <w:rPr>
           <w:noProof/>
-          <w:lang w:val="de-DE" w:eastAsia="de-DE"/>
         </w:rPr>
         <w:drawing>
-          <wp:inline distT="0" distB="0" distL="0" distR="0" wp14:anchorId="4E04209C" wp14:editId="0F63E8D3">
-            <wp:extent cx="3600000" cy="1520109"/>
-            <wp:effectExtent l="0" t="0" r="635" b="4445"/>
-            <wp:docPr id="24" name="Grafik 24"/>
+          <wp:inline distT="0" distB="0" distL="0" distR="0" wp14:anchorId="477613CB" wp14:editId="774DE297">
+            <wp:extent cx="4442400" cy="3600000"/>
+            <wp:effectExtent l="0" t="0" r="0" b="635"/>
+            <wp:docPr id="8" name="Grafik 8"/>
             <wp:cNvGraphicFramePr>
               <a:graphicFrameLocks xmlns:a="http://schemas.openxmlformats.org/drawingml/2006/main" noChangeAspect="1"/>
             </wp:cNvGraphicFramePr>
@@ -5397,13 +5399,13 @@
               <a:graphicData uri="http://schemas.openxmlformats.org/drawingml/2006/picture">
                 <pic:pic xmlns:pic="http://schemas.openxmlformats.org/drawingml/2006/picture">
                   <pic:nvPicPr>
-                    <pic:cNvPr id="0" name="Picture 2"/>
+                    <pic:cNvPr id="0" name="Picture 15"/>
                     <pic:cNvPicPr>
                       <a:picLocks noChangeAspect="1" noChangeArrowheads="1"/>
                     </pic:cNvPicPr>
                   </pic:nvPicPr>
                   <pic:blipFill>
-                    <a:blip r:embed="rId16" cstate="print">
+                    <a:blip r:embed="rId18">
                       <a:extLst>
                         <a:ext uri="{28A0092B-C50C-407E-A947-70E740481C1C}">
                           <a14:useLocalDpi xmlns:a14="http://schemas.microsoft.com/office/drawing/2010/main" val="0"/>
@@ -5418,12 +5420,15 @@
                   <pic:spPr bwMode="auto">
                     <a:xfrm>
                       <a:off x="0" y="0"/>
-                      <a:ext cx="3600000" cy="1520109"/>
+                      <a:ext cx="4442400" cy="3600000"/>
                     </a:xfrm>
                     <a:prstGeom prst="rect">
                       <a:avLst/>
                     </a:prstGeom>
                     <a:noFill/>
+                    <a:ln>
+                      <a:noFill/>
+                    </a:ln>
                   </pic:spPr>
                 </pic:pic>
               </a:graphicData>
@@ -5460,31 +5465,30 @@
         </w:r>
       </w:fldSimple>
       <w:r>
-        <w:t>: Screenshot Verstärkungsfaktor 2</w:t>
+        <w:t xml:space="preserve">: Screenshot Verstärkungsfaktor </w:t>
       </w:r>
       <w:bookmarkEnd w:id="24"/>
+      <w:r>
+        <w:t>0.4</w:t>
+      </w:r>
     </w:p>
     <w:p>
       <w:pPr>
-        <w:rPr>
-          <w:lang w:val="de-DE"/>
-        </w:rPr>
-      </w:pPr>
-    </w:p>
-    <w:p>
-      <w:pPr>
-        <w:pStyle w:val="Figure"/>
+        <w:jc w:val="center"/>
+        <w:rPr>
+          <w:lang w:val="de-DE"/>
+        </w:rPr>
       </w:pPr>
       <w:r>
         <w:rPr>
           <w:noProof/>
-          <w:lang w:val="de-DE" w:eastAsia="de-DE"/>
-        </w:rPr>
+        </w:rPr>
+        <w:lastRenderedPageBreak/>
         <w:drawing>
-          <wp:inline distT="0" distB="0" distL="0" distR="0" wp14:anchorId="28A9E6F0" wp14:editId="190D3C7D">
-            <wp:extent cx="3600000" cy="1520109"/>
-            <wp:effectExtent l="0" t="0" r="635" b="4445"/>
-            <wp:docPr id="25" name="Grafik 25"/>
+          <wp:inline distT="0" distB="0" distL="0" distR="0" wp14:anchorId="11A652EA" wp14:editId="34C791DB">
+            <wp:extent cx="4442400" cy="3600000"/>
+            <wp:effectExtent l="0" t="0" r="0" b="635"/>
+            <wp:docPr id="14" name="Grafik 14"/>
             <wp:cNvGraphicFramePr>
               <a:graphicFrameLocks xmlns:a="http://schemas.openxmlformats.org/drawingml/2006/main" noChangeAspect="1"/>
             </wp:cNvGraphicFramePr>
@@ -5492,13 +5496,13 @@
               <a:graphicData uri="http://schemas.openxmlformats.org/drawingml/2006/picture">
                 <pic:pic xmlns:pic="http://schemas.openxmlformats.org/drawingml/2006/picture">
                   <pic:nvPicPr>
-                    <pic:cNvPr id="0" name="Picture 2"/>
+                    <pic:cNvPr id="0" name="Picture 19"/>
                     <pic:cNvPicPr>
                       <a:picLocks noChangeAspect="1" noChangeArrowheads="1"/>
                     </pic:cNvPicPr>
                   </pic:nvPicPr>
                   <pic:blipFill>
-                    <a:blip r:embed="rId16" cstate="print">
+                    <a:blip r:embed="rId19">
                       <a:extLst>
                         <a:ext uri="{28A0092B-C50C-407E-A947-70E740481C1C}">
                           <a14:useLocalDpi xmlns:a14="http://schemas.microsoft.com/office/drawing/2010/main" val="0"/>
@@ -5513,12 +5517,15 @@
                   <pic:spPr bwMode="auto">
                     <a:xfrm>
                       <a:off x="0" y="0"/>
-                      <a:ext cx="3600000" cy="1520109"/>
+                      <a:ext cx="4442400" cy="3600000"/>
                     </a:xfrm>
                     <a:prstGeom prst="rect">
                       <a:avLst/>
                     </a:prstGeom>
                     <a:noFill/>
+                    <a:ln>
+                      <a:noFill/>
+                    </a:ln>
                   </pic:spPr>
                 </pic:pic>
               </a:graphicData>
@@ -5526,6 +5533,11 @@
           </wp:inline>
         </w:drawing>
       </w:r>
+    </w:p>
+    <w:p>
+      <w:pPr>
+        <w:pStyle w:val="Figure"/>
+      </w:pPr>
     </w:p>
     <w:p>
       <w:pPr>
@@ -5555,9 +5567,12 @@
         </w:r>
       </w:fldSimple>
       <w:r>
-        <w:t>: Screenshot Verstärkungsfaktor 3</w:t>
+        <w:t xml:space="preserve">: Screenshot Verstärkungsfaktor </w:t>
       </w:r>
       <w:bookmarkEnd w:id="25"/>
+      <w:r>
+        <w:t>0.85</w:t>
+      </w:r>
     </w:p>
     <w:p>
       <w:pPr>
@@ -5573,14 +5588,12 @@
       <w:r>
         <w:rPr>
           <w:noProof/>
-          <w:lang w:val="de-DE" w:eastAsia="de-DE"/>
-        </w:rPr>
-        <w:lastRenderedPageBreak/>
+        </w:rPr>
         <w:drawing>
-          <wp:inline distT="0" distB="0" distL="0" distR="0" wp14:anchorId="68533427" wp14:editId="5B04A404">
-            <wp:extent cx="3600000" cy="1520109"/>
-            <wp:effectExtent l="0" t="0" r="635" b="4445"/>
-            <wp:docPr id="26" name="Grafik 26"/>
+          <wp:inline distT="0" distB="0" distL="0" distR="0" wp14:anchorId="017D0E41" wp14:editId="52676AA0">
+            <wp:extent cx="4442400" cy="3600000"/>
+            <wp:effectExtent l="0" t="0" r="0" b="635"/>
+            <wp:docPr id="7" name="Grafik 7"/>
             <wp:cNvGraphicFramePr>
               <a:graphicFrameLocks xmlns:a="http://schemas.openxmlformats.org/drawingml/2006/main" noChangeAspect="1"/>
             </wp:cNvGraphicFramePr>
@@ -5588,13 +5601,13 @@
               <a:graphicData uri="http://schemas.openxmlformats.org/drawingml/2006/picture">
                 <pic:pic xmlns:pic="http://schemas.openxmlformats.org/drawingml/2006/picture">
                   <pic:nvPicPr>
-                    <pic:cNvPr id="0" name="Picture 2"/>
+                    <pic:cNvPr id="0" name="Picture 13"/>
                     <pic:cNvPicPr>
                       <a:picLocks noChangeAspect="1" noChangeArrowheads="1"/>
                     </pic:cNvPicPr>
                   </pic:nvPicPr>
                   <pic:blipFill>
-                    <a:blip r:embed="rId16" cstate="print">
+                    <a:blip r:embed="rId20">
                       <a:extLst>
                         <a:ext uri="{28A0092B-C50C-407E-A947-70E740481C1C}">
                           <a14:useLocalDpi xmlns:a14="http://schemas.microsoft.com/office/drawing/2010/main" val="0"/>
@@ -5609,12 +5622,15 @@
                   <pic:spPr bwMode="auto">
                     <a:xfrm>
                       <a:off x="0" y="0"/>
-                      <a:ext cx="3600000" cy="1520109"/>
+                      <a:ext cx="4442400" cy="3600000"/>
                     </a:xfrm>
                     <a:prstGeom prst="rect">
                       <a:avLst/>
                     </a:prstGeom>
                     <a:noFill/>
+                    <a:ln>
+                      <a:noFill/>
+                    </a:ln>
                   </pic:spPr>
                 </pic:pic>
               </a:graphicData>
@@ -5651,9 +5667,12 @@
         </w:r>
       </w:fldSimple>
       <w:r>
-        <w:t>: Screenshot Verstärkungsfaktor 4</w:t>
+        <w:t xml:space="preserve">: Screenshot Verstärkungsfaktor </w:t>
       </w:r>
       <w:bookmarkEnd w:id="26"/>
+      <w:r>
+        <w:t>2</w:t>
+      </w:r>
     </w:p>
     <w:p>
       <w:pPr>
@@ -5680,6 +5699,7 @@
         <w:rPr>
           <w:lang w:val="de-DE"/>
         </w:rPr>
+        <w:lastRenderedPageBreak/>
         <w:t xml:space="preserve">Dies ist ein Typoblindtext. An ihm kann man sehen, ob alle Buchstaben da sind und wie sie aussehen. Manchmal benutzt man Worte wie Hamburgefonts, Rafgenduks oder Handgloves, um Schriften zu testen. </w:t>
       </w:r>
     </w:p>
@@ -5718,13 +5738,12 @@
       <w:r>
         <w:rPr>
           <w:noProof/>
-          <w:lang w:val="de-DE" w:eastAsia="de-DE"/>
         </w:rPr>
         <w:drawing>
-          <wp:inline distT="0" distB="0" distL="0" distR="0" wp14:anchorId="1C01637D" wp14:editId="7C527FBC">
-            <wp:extent cx="3600000" cy="1520109"/>
-            <wp:effectExtent l="0" t="0" r="635" b="4445"/>
-            <wp:docPr id="27" name="Grafik 27"/>
+          <wp:inline distT="0" distB="0" distL="0" distR="0" wp14:anchorId="727A3889" wp14:editId="62A247DF">
+            <wp:extent cx="4442400" cy="3600000"/>
+            <wp:effectExtent l="0" t="0" r="0" b="635"/>
+            <wp:docPr id="17" name="Grafik 17"/>
             <wp:cNvGraphicFramePr>
               <a:graphicFrameLocks xmlns:a="http://schemas.openxmlformats.org/drawingml/2006/main" noChangeAspect="1"/>
             </wp:cNvGraphicFramePr>
@@ -5732,13 +5751,13 @@
               <a:graphicData uri="http://schemas.openxmlformats.org/drawingml/2006/picture">
                 <pic:pic xmlns:pic="http://schemas.openxmlformats.org/drawingml/2006/picture">
                   <pic:nvPicPr>
-                    <pic:cNvPr id="0" name="Picture 2"/>
+                    <pic:cNvPr id="0" name="Picture 28"/>
                     <pic:cNvPicPr>
                       <a:picLocks noChangeAspect="1" noChangeArrowheads="1"/>
                     </pic:cNvPicPr>
                   </pic:nvPicPr>
                   <pic:blipFill>
-                    <a:blip r:embed="rId16" cstate="print">
+                    <a:blip r:embed="rId21">
                       <a:extLst>
                         <a:ext uri="{28A0092B-C50C-407E-A947-70E740481C1C}">
                           <a14:useLocalDpi xmlns:a14="http://schemas.microsoft.com/office/drawing/2010/main" val="0"/>
@@ -5753,12 +5772,15 @@
                   <pic:spPr bwMode="auto">
                     <a:xfrm>
                       <a:off x="0" y="0"/>
-                      <a:ext cx="3600000" cy="1520109"/>
+                      <a:ext cx="4442400" cy="3600000"/>
                     </a:xfrm>
                     <a:prstGeom prst="rect">
                       <a:avLst/>
                     </a:prstGeom>
                     <a:noFill/>
+                    <a:ln>
+                      <a:noFill/>
+                    </a:ln>
                   </pic:spPr>
                 </pic:pic>
               </a:graphicData>
@@ -5795,9 +5817,12 @@
         </w:r>
       </w:fldSimple>
       <w:r>
-        <w:t>: Veranschaulichung</w:t>
+        <w:t xml:space="preserve">: </w:t>
       </w:r>
       <w:bookmarkEnd w:id="28"/>
+      <w:r>
+        <w:t>Ausgewählter PI Regler</w:t>
+      </w:r>
     </w:p>
     <w:p>
       <w:pPr>
@@ -6765,7 +6790,7 @@
       <w:bookmarkEnd w:id="31"/>
     </w:p>
     <w:sectPr>
-      <w:headerReference w:type="default" r:id="rId17"/>
+      <w:headerReference w:type="default" r:id="rId22"/>
       <w:type w:val="continuous"/>
       <w:pgSz w:w="11906" w:h="16838"/>
       <w:pgMar w:top="1417" w:right="1417" w:bottom="1134" w:left="1417" w:header="708" w:footer="708" w:gutter="0"/>
@@ -6902,7 +6927,6 @@
           <w:docPartUnique/>
         </w:docPartObj>
       </w:sdtPr>
-      <w:sdtEndPr/>
       <w:sdtContent>
         <w:r>
           <w:rPr>
@@ -12540,6 +12564,7 @@
     <w:rsid w:val="006C20BA"/>
     <w:rsid w:val="006C7656"/>
     <w:rsid w:val="007130A2"/>
+    <w:rsid w:val="007148C4"/>
     <w:rsid w:val="007552AB"/>
     <w:rsid w:val="007555A0"/>
     <w:rsid w:val="00757F39"/>
@@ -13350,12 +13375,6 @@
 </file>
 
 <file path=customXml/item1.xml><?xml version="1.0" encoding="utf-8"?>
-<p:properties xmlns:p="http://schemas.microsoft.com/office/2006/metadata/properties" xmlns:xsi="http://www.w3.org/2001/XMLSchema-instance" xmlns:pc="http://schemas.microsoft.com/office/infopath/2007/PartnerControls">
-  <documentManagement/>
-</p:properties>
-</file>
-
-<file path=customXml/item2.xml><?xml version="1.0" encoding="utf-8"?>
 <?mso-contentType ?>
 <FormTemplates xmlns="http://schemas.microsoft.com/sharepoint/v3/contenttype/forms">
   <Display>DocumentLibraryForm</Display>
@@ -13364,49 +13383,13 @@
 </FormTemplates>
 </file>
 
-<file path=customXml/item3.xml><?xml version="1.0" encoding="utf-8"?>
-<b:Sources xmlns:b="http://schemas.openxmlformats.org/officeDocument/2006/bibliography" xmlns="http://schemas.openxmlformats.org/officeDocument/2006/bibliography" SelectedStyle="\IEEE2006OfficeOnline.xsl" StyleName="IEEE" Version="2006">
-  <b:Source>
-    <b:Tag>IEE10</b:Tag>
-    <b:SourceType>ArticleInAPeriodical</b:SourceType>
-    <b:Guid>{0A634D8C-B6A7-4466-8955-D5BF168F8946}</b:Guid>
-    <b:Title>IEEE Recommended Practice for 1 kV to 35 kV Medium-Voltage DC Power Systems on Ships</b:Title>
-    <b:PeriodicalTitle>IEEE Std 1709-2010</b:PeriodicalTitle>
-    <b:Year>2010</b:Year>
-    <b:RefOrder>1</b:RefOrder>
-  </b:Source>
-  <b:Source>
-    <b:Tag>Pit18</b:Tag>
-    <b:SourceType>Misc</b:SourceType>
-    <b:Guid>{155CE48D-24DA-44D0-B28B-BD22E9F8AD3D}</b:Guid>
-    <b:Title>Regelung eines inversen Pendels - Aufgabenstellung Freiwilliges praktisches Projekt Systemtheorie II</b:Title>
-    <b:Year>2018</b:Year>
-    <b:City>Aachen</b:City>
-    <b:Publisher>Institute for Automation of Complex Power Systems (RWTH Aachen University)</b:Publisher>
-    <b:Author>
-      <b:Author>
-        <b:NameList>
-          <b:Person>
-            <b:Last>Pitz</b:Last>
-            <b:First>Manuel</b:First>
-          </b:Person>
-          <b:Person>
-            <b:Last>Gürses-Tran</b:Last>
-            <b:First>Gonca</b:First>
-          </b:Person>
-          <b:Person>
-            <b:Last>Josevski</b:Last>
-            <b:First>Martina</b:First>
-          </b:Person>
-        </b:NameList>
-      </b:Author>
-    </b:Author>
-    <b:RefOrder>2</b:RefOrder>
-  </b:Source>
-</b:Sources>
+<file path=customXml/item2.xml><?xml version="1.0" encoding="utf-8"?>
+<p:properties xmlns:p="http://schemas.microsoft.com/office/2006/metadata/properties" xmlns:xsi="http://www.w3.org/2001/XMLSchema-instance" xmlns:pc="http://schemas.microsoft.com/office/infopath/2007/PartnerControls">
+  <documentManagement/>
+</p:properties>
 </file>
 
-<file path=customXml/item4.xml><?xml version="1.0" encoding="utf-8"?>
+<file path=customXml/item3.xml><?xml version="1.0" encoding="utf-8"?>
 <ct:contentTypeSchema xmlns:ct="http://schemas.microsoft.com/office/2006/metadata/contentType" xmlns:ma="http://schemas.microsoft.com/office/2006/metadata/properties/metaAttributes" ct:_="" ma:_="" ma:contentTypeName="Dokument" ma:contentTypeID="0x0101009053F40BBE596E4A95EC3D28EC7398E7" ma:contentTypeVersion="0" ma:contentTypeDescription="Ein neues Dokument erstellen." ma:contentTypeScope="" ma:versionID="ba802b097e3644743a008859645583d2">
   <xsd:schema xmlns:xsd="http://www.w3.org/2001/XMLSchema" xmlns:xs="http://www.w3.org/2001/XMLSchema" xmlns:p="http://schemas.microsoft.com/office/2006/metadata/properties" targetNamespace="http://schemas.microsoft.com/office/2006/metadata/properties" ma:root="true" ma:fieldsID="b4f5dc90cf06628c3b90945c8266c24d">
     <xsd:element name="properties">
@@ -13520,7 +13503,57 @@
 </ct:contentTypeSchema>
 </file>
 
+<file path=customXml/item4.xml><?xml version="1.0" encoding="utf-8"?>
+<b:Sources xmlns:b="http://schemas.openxmlformats.org/officeDocument/2006/bibliography" xmlns="http://schemas.openxmlformats.org/officeDocument/2006/bibliography" SelectedStyle="\IEEE2006OfficeOnline.xsl" StyleName="IEEE" Version="2006">
+  <b:Source>
+    <b:Tag>IEE10</b:Tag>
+    <b:SourceType>ArticleInAPeriodical</b:SourceType>
+    <b:Guid>{0A634D8C-B6A7-4466-8955-D5BF168F8946}</b:Guid>
+    <b:Title>IEEE Recommended Practice for 1 kV to 35 kV Medium-Voltage DC Power Systems on Ships</b:Title>
+    <b:PeriodicalTitle>IEEE Std 1709-2010</b:PeriodicalTitle>
+    <b:Year>2010</b:Year>
+    <b:RefOrder>1</b:RefOrder>
+  </b:Source>
+  <b:Source>
+    <b:Tag>Pit18</b:Tag>
+    <b:SourceType>Misc</b:SourceType>
+    <b:Guid>{155CE48D-24DA-44D0-B28B-BD22E9F8AD3D}</b:Guid>
+    <b:Title>Regelung eines inversen Pendels - Aufgabenstellung Freiwilliges praktisches Projekt Systemtheorie II</b:Title>
+    <b:Year>2018</b:Year>
+    <b:City>Aachen</b:City>
+    <b:Publisher>Institute for Automation of Complex Power Systems (RWTH Aachen University)</b:Publisher>
+    <b:Author>
+      <b:Author>
+        <b:NameList>
+          <b:Person>
+            <b:Last>Pitz</b:Last>
+            <b:First>Manuel</b:First>
+          </b:Person>
+          <b:Person>
+            <b:Last>Gürses-Tran</b:Last>
+            <b:First>Gonca</b:First>
+          </b:Person>
+          <b:Person>
+            <b:Last>Josevski</b:Last>
+            <b:First>Martina</b:First>
+          </b:Person>
+        </b:NameList>
+      </b:Author>
+    </b:Author>
+    <b:RefOrder>2</b:RefOrder>
+  </b:Source>
+</b:Sources>
+</file>
+
 <file path=customXml/itemProps1.xml><?xml version="1.0" encoding="utf-8"?>
+<ds:datastoreItem xmlns:ds="http://schemas.openxmlformats.org/officeDocument/2006/customXml" ds:itemID="{2CE7490D-5C8B-46AD-8BED-BA9AF2D0D498}">
+  <ds:schemaRefs>
+    <ds:schemaRef ds:uri="http://schemas.microsoft.com/sharepoint/v3/contenttype/forms"/>
+  </ds:schemaRefs>
+</ds:datastoreItem>
+</file>
+
+<file path=customXml/itemProps2.xml><?xml version="1.0" encoding="utf-8"?>
 <ds:datastoreItem xmlns:ds="http://schemas.openxmlformats.org/officeDocument/2006/customXml" ds:itemID="{F1DDE664-5875-403C-9338-599053453A09}">
   <ds:schemaRefs>
     <ds:schemaRef ds:uri="http://schemas.microsoft.com/office/2006/metadata/properties"/>
@@ -13529,23 +13562,7 @@
 </ds:datastoreItem>
 </file>
 
-<file path=customXml/itemProps2.xml><?xml version="1.0" encoding="utf-8"?>
-<ds:datastoreItem xmlns:ds="http://schemas.openxmlformats.org/officeDocument/2006/customXml" ds:itemID="{2CE7490D-5C8B-46AD-8BED-BA9AF2D0D498}">
-  <ds:schemaRefs>
-    <ds:schemaRef ds:uri="http://schemas.microsoft.com/sharepoint/v3/contenttype/forms"/>
-  </ds:schemaRefs>
-</ds:datastoreItem>
-</file>
-
 <file path=customXml/itemProps3.xml><?xml version="1.0" encoding="utf-8"?>
-<ds:datastoreItem xmlns:ds="http://schemas.openxmlformats.org/officeDocument/2006/customXml" ds:itemID="{A2BDB31B-D1D9-468D-9E46-3E23C8ED0A47}">
-  <ds:schemaRefs>
-    <ds:schemaRef ds:uri="http://schemas.openxmlformats.org/officeDocument/2006/bibliography"/>
-  </ds:schemaRefs>
-</ds:datastoreItem>
-</file>
-
-<file path=customXml/itemProps4.xml><?xml version="1.0" encoding="utf-8"?>
 <ds:datastoreItem xmlns:ds="http://schemas.openxmlformats.org/officeDocument/2006/customXml" ds:itemID="{8B7F1D14-F01C-4D11-9C08-61F594A7B1AF}">
   <ds:schemaRefs>
     <ds:schemaRef ds:uri="http://schemas.microsoft.com/office/2006/metadata/contentType"/>
@@ -13559,4 +13576,12 @@
     <ds:schemaRef ds:uri="http://schemas.microsoft.com/office/infopath/2007/PartnerControls"/>
   </ds:schemaRefs>
 </ds:datastoreItem>
+</file>
+
+<file path=customXml/itemProps4.xml><?xml version="1.0" encoding="utf-8"?>
+<ds:datastoreItem xmlns:ds="http://schemas.openxmlformats.org/officeDocument/2006/customXml" ds:itemID="{A2BDB31B-D1D9-468D-9E46-3E23C8ED0A47}">
+  <ds:schemaRefs>
+    <ds:schemaRef ds:uri="http://schemas.openxmlformats.org/officeDocument/2006/bibliography"/>
+  </ds:schemaRefs>
+</ds:datastoreItem>
 </file>
</xml_diff>